<commit_message>
update srs bakso djatigiri
</commit_message>
<xml_diff>
--- a/IEEE_SRS_-_SRE_Object_Oriented.docx
+++ b/IEEE_SRS_-_SRE_Object_Oriented.docx
@@ -1,6 +1,6 @@
 
 <file path=word/document.xml><?xml version="1.0" encoding="utf-8"?>
-<w:document xmlns:wpc="http://schemas.microsoft.com/office/word/2010/wordprocessingCanvas" xmlns:cx="http://schemas.microsoft.com/office/drawing/2014/chartex" xmlns:cx1="http://schemas.microsoft.com/office/drawing/2015/9/8/chartex" xmlns:cx2="http://schemas.microsoft.com/office/drawing/2015/10/21/chartex" xmlns:cx3="http://schemas.microsoft.com/office/drawing/2016/5/9/chartex" xmlns:cx4="http://schemas.microsoft.com/office/drawing/2016/5/10/chartex" xmlns:cx5="http://schemas.microsoft.com/office/drawing/2016/5/11/chartex" xmlns:cx6="http://schemas.microsoft.com/office/drawing/2016/5/12/chartex" xmlns:cx7="http://schemas.microsoft.com/office/drawing/2016/5/13/chartex" xmlns:cx8="http://schemas.microsoft.com/office/drawing/2016/5/14/chartex" xmlns:mc="http://schemas.openxmlformats.org/markup-compatibility/2006" xmlns:aink="http://schemas.microsoft.com/office/drawing/2016/ink" xmlns:am3d="http://schemas.microsoft.com/office/drawing/2017/model3d" xmlns:o="urn:schemas-microsoft-com:office:office" xmlns:oel="http://schemas.microsoft.com/office/2019/extlst" xmlns:r="http://schemas.openxmlformats.org/officeDocument/2006/relationships" xmlns:m="http://schemas.openxmlformats.org/officeDocument/2006/math" xmlns:v="urn:schemas-microsoft-com:vml" xmlns:wp14="http://schemas.microsoft.com/office/word/2010/wordprocessingDrawing" xmlns:wp="http://schemas.openxmlformats.org/drawingml/2006/wordprocessingDrawing" xmlns:w10="urn:schemas-microsoft-com:office:word" xmlns:w="http://schemas.openxmlformats.org/wordprocessingml/2006/main" xmlns:w14="http://schemas.microsoft.com/office/word/2010/wordml" xmlns:w15="http://schemas.microsoft.com/office/word/2012/wordml" xmlns:w16cex="http://schemas.microsoft.com/office/word/2018/wordml/cex" xmlns:w16cid="http://schemas.microsoft.com/office/word/2016/wordml/cid" xmlns:w16="http://schemas.microsoft.com/office/word/2018/wordml" xmlns:w16du="http://schemas.microsoft.com/office/word/2023/wordml/word16du" xmlns:w16sdtdh="http://schemas.microsoft.com/office/word/2020/wordml/sdtdatahash" xmlns:w16sdtfl="http://schemas.microsoft.com/office/word/2024/wordml/sdtformatlock" xmlns:w16se="http://schemas.microsoft.com/office/word/2015/wordml/symex" xmlns:wpg="http://schemas.microsoft.com/office/word/2010/wordprocessingGroup" xmlns:wpi="http://schemas.microsoft.com/office/word/2010/wordprocessingInk" xmlns:wne="http://schemas.microsoft.com/office/word/2006/wordml" xmlns:wps="http://schemas.microsoft.com/office/word/2010/wordprocessingShape" mc:Ignorable="w14 w15 w16se w16cid w16 w16cex w16sdtdh w16sdtfl w16du wp14">
+<w:document xmlns:wpc="http://schemas.microsoft.com/office/word/2010/wordprocessingCanvas" xmlns:cx="http://schemas.microsoft.com/office/drawing/2014/chartex" xmlns:cx1="http://schemas.microsoft.com/office/drawing/2015/9/8/chartex" xmlns:cx2="http://schemas.microsoft.com/office/drawing/2015/10/21/chartex" xmlns:cx3="http://schemas.microsoft.com/office/drawing/2016/5/9/chartex" xmlns:cx4="http://schemas.microsoft.com/office/drawing/2016/5/10/chartex" xmlns:cx5="http://schemas.microsoft.com/office/drawing/2016/5/11/chartex" xmlns:cx6="http://schemas.microsoft.com/office/drawing/2016/5/12/chartex" xmlns:cx7="http://schemas.microsoft.com/office/drawing/2016/5/13/chartex" xmlns:cx8="http://schemas.microsoft.com/office/drawing/2016/5/14/chartex" xmlns:mc="http://schemas.openxmlformats.org/markup-compatibility/2006" xmlns:aink="http://schemas.microsoft.com/office/drawing/2016/ink" xmlns:am3d="http://schemas.microsoft.com/office/drawing/2017/model3d" xmlns:o="urn:schemas-microsoft-com:office:office" xmlns:r="http://schemas.openxmlformats.org/officeDocument/2006/relationships" xmlns:m="http://schemas.openxmlformats.org/officeDocument/2006/math" xmlns:v="urn:schemas-microsoft-com:vml" xmlns:wp14="http://schemas.microsoft.com/office/word/2010/wordprocessingDrawing" xmlns:wp="http://schemas.openxmlformats.org/drawingml/2006/wordprocessingDrawing" xmlns:w10="urn:schemas-microsoft-com:office:word" xmlns:w="http://schemas.openxmlformats.org/wordprocessingml/2006/main" xmlns:w14="http://schemas.microsoft.com/office/word/2010/wordml" xmlns:w15="http://schemas.microsoft.com/office/word/2012/wordml" xmlns:w16cex="http://schemas.microsoft.com/office/word/2018/wordml/cex" xmlns:w16cid="http://schemas.microsoft.com/office/word/2016/wordml/cid" xmlns:w16="http://schemas.microsoft.com/office/word/2018/wordml" xmlns:w16se="http://schemas.microsoft.com/office/word/2015/wordml/symex" xmlns:wpg="http://schemas.microsoft.com/office/word/2010/wordprocessingGroup" xmlns:wpi="http://schemas.microsoft.com/office/word/2010/wordprocessingInk" xmlns:wne="http://schemas.microsoft.com/office/word/2006/wordml" xmlns:wps="http://schemas.microsoft.com/office/word/2010/wordprocessingShape" mc:Ignorable="w14 w15 w16se w16cid w16 w16cex wp14">
   <w:body>
     <w:p>
       <w:pPr>
@@ -50,11 +50,10 @@
         <w:t xml:space="preserve"> </w:t>
       </w:r>
       <w:r>
-        <w:rPr>
-          <w:highlight w:val="yellow"/>
-        </w:rPr>
-        <w:t>Bakso Cantik</w:t>
-      </w:r>
+        <w:t>Bakso Djatigiri</w:t>
+      </w:r>
+      <w:bookmarkStart w:id="0" w:name="_GoBack"/>
+      <w:bookmarkEnd w:id="0"/>
     </w:p>
     <w:p>
       <w:pPr>
@@ -229,16 +228,16 @@
         <w:pStyle w:val="TOCEntry"/>
         <w:spacing w:before="0" w:after="0" w:line="360" w:lineRule="auto"/>
       </w:pPr>
-      <w:bookmarkStart w:id="0" w:name="_Toc344877432"/>
-      <w:bookmarkStart w:id="1" w:name="_Toc344879822"/>
-      <w:bookmarkStart w:id="2" w:name="_Toc346508722"/>
-      <w:bookmarkStart w:id="3" w:name="_Toc346508952"/>
-      <w:bookmarkStart w:id="4" w:name="_Toc346509227"/>
-      <w:bookmarkEnd w:id="0"/>
+      <w:bookmarkStart w:id="1" w:name="_Toc344877432"/>
+      <w:bookmarkStart w:id="2" w:name="_Toc344879822"/>
+      <w:bookmarkStart w:id="3" w:name="_Toc346508722"/>
+      <w:bookmarkStart w:id="4" w:name="_Toc346508952"/>
+      <w:bookmarkStart w:id="5" w:name="_Toc346509227"/>
       <w:bookmarkEnd w:id="1"/>
       <w:bookmarkEnd w:id="2"/>
       <w:bookmarkEnd w:id="3"/>
       <w:bookmarkEnd w:id="4"/>
+      <w:bookmarkEnd w:id="5"/>
       <w:r>
         <w:lastRenderedPageBreak/>
         <w:t>Table of Contents</w:t>
@@ -2327,7 +2326,7 @@
         <w:pStyle w:val="Heading1"/>
         <w:spacing w:before="0" w:after="0" w:line="360" w:lineRule="auto"/>
       </w:pPr>
-      <w:bookmarkStart w:id="5" w:name="_Toc485163096"/>
+      <w:bookmarkStart w:id="6" w:name="_Toc485163096"/>
       <w:r>
         <w:rPr>
           <w:lang w:val="id-ID"/>
@@ -2335,21 +2334,21 @@
         <w:lastRenderedPageBreak/>
         <w:t>Pendahuluan</w:t>
       </w:r>
-      <w:bookmarkEnd w:id="5"/>
+      <w:bookmarkEnd w:id="6"/>
     </w:p>
     <w:p>
       <w:pPr>
         <w:pStyle w:val="Heading2"/>
         <w:spacing w:before="0" w:after="0" w:line="360" w:lineRule="auto"/>
       </w:pPr>
-      <w:bookmarkStart w:id="6" w:name="_Toc485163097"/>
+      <w:bookmarkStart w:id="7" w:name="_Toc485163097"/>
       <w:r>
         <w:rPr>
           <w:lang w:val="id-ID"/>
         </w:rPr>
         <w:t>Tujuan Penulisan Dokumen</w:t>
       </w:r>
-      <w:bookmarkEnd w:id="6"/>
+      <w:bookmarkEnd w:id="7"/>
     </w:p>
     <w:p>
       <w:pPr>
@@ -2414,8 +2413,8 @@
         <w:pStyle w:val="Heading2"/>
         <w:spacing w:before="0" w:after="0" w:line="360" w:lineRule="auto"/>
       </w:pPr>
-      <w:bookmarkStart w:id="7" w:name="_Toc439994669"/>
-      <w:bookmarkStart w:id="8" w:name="_Toc485163098"/>
+      <w:bookmarkStart w:id="8" w:name="_Toc439994669"/>
+      <w:bookmarkStart w:id="9" w:name="_Toc485163098"/>
       <w:r>
         <w:rPr>
           <w:lang w:val="id-ID"/>
@@ -2428,14 +2427,14 @@
         </w:rPr>
         <w:t xml:space="preserve">yang Dituju dan </w:t>
       </w:r>
-      <w:bookmarkEnd w:id="7"/>
+      <w:bookmarkEnd w:id="8"/>
       <w:r>
         <w:rPr>
           <w:lang w:val="id-ID"/>
         </w:rPr>
         <w:t>Pembaca yang Disarankan</w:t>
       </w:r>
-      <w:bookmarkEnd w:id="8"/>
+      <w:bookmarkEnd w:id="9"/>
     </w:p>
     <w:p>
       <w:pPr>
@@ -2549,16 +2548,16 @@
         <w:pStyle w:val="Heading2"/>
         <w:spacing w:before="0" w:after="0" w:line="360" w:lineRule="auto"/>
       </w:pPr>
-      <w:bookmarkStart w:id="9" w:name="_Toc439994670"/>
-      <w:bookmarkStart w:id="10" w:name="_Toc485163099"/>
+      <w:bookmarkStart w:id="10" w:name="_Toc439994670"/>
+      <w:bookmarkStart w:id="11" w:name="_Toc485163099"/>
       <w:r>
         <w:rPr>
           <w:lang w:val="id-ID"/>
         </w:rPr>
         <w:t>Batasan Produk</w:t>
       </w:r>
-      <w:bookmarkEnd w:id="9"/>
       <w:bookmarkEnd w:id="10"/>
+      <w:bookmarkEnd w:id="11"/>
     </w:p>
     <w:p>
       <w:pPr>
@@ -2915,19 +2914,19 @@
         </w:tabs>
         <w:spacing w:before="0" w:after="0" w:line="360" w:lineRule="auto"/>
       </w:pPr>
-      <w:bookmarkStart w:id="11" w:name="_Toc505219817"/>
-      <w:bookmarkStart w:id="12" w:name="_Toc525536494"/>
-      <w:bookmarkStart w:id="13" w:name="_Toc530143614"/>
-      <w:bookmarkStart w:id="14" w:name="_Toc136057437"/>
-      <w:bookmarkStart w:id="15" w:name="_Toc485163100"/>
+      <w:bookmarkStart w:id="12" w:name="_Toc505219817"/>
+      <w:bookmarkStart w:id="13" w:name="_Toc525536494"/>
+      <w:bookmarkStart w:id="14" w:name="_Toc530143614"/>
+      <w:bookmarkStart w:id="15" w:name="_Toc136057437"/>
+      <w:bookmarkStart w:id="16" w:name="_Toc485163100"/>
       <w:r>
         <w:t>Definisi dan Istilah</w:t>
       </w:r>
-      <w:bookmarkEnd w:id="11"/>
       <w:bookmarkEnd w:id="12"/>
       <w:bookmarkEnd w:id="13"/>
       <w:bookmarkEnd w:id="14"/>
       <w:bookmarkEnd w:id="15"/>
+      <w:bookmarkEnd w:id="16"/>
     </w:p>
     <w:p>
       <w:pPr>
@@ -3819,19 +3818,19 @@
         <w:pStyle w:val="Heading2"/>
         <w:spacing w:before="0" w:after="0" w:line="360" w:lineRule="auto"/>
       </w:pPr>
-      <w:bookmarkStart w:id="16" w:name="_Toc439994672"/>
-      <w:bookmarkStart w:id="17" w:name="_Toc485163101"/>
+      <w:bookmarkStart w:id="17" w:name="_Toc439994672"/>
+      <w:bookmarkStart w:id="18" w:name="_Toc485163101"/>
       <w:r>
         <w:t>Ref</w:t>
       </w:r>
-      <w:bookmarkEnd w:id="16"/>
+      <w:bookmarkEnd w:id="17"/>
       <w:r>
         <w:rPr>
           <w:lang w:val="id-ID"/>
         </w:rPr>
         <w:t>rensi</w:t>
       </w:r>
-      <w:bookmarkEnd w:id="17"/>
+      <w:bookmarkEnd w:id="18"/>
     </w:p>
     <w:p>
       <w:pPr>
@@ -3955,8 +3954,8 @@
         <w:pStyle w:val="Heading1"/>
         <w:spacing w:before="0" w:after="0" w:line="360" w:lineRule="auto"/>
       </w:pPr>
-      <w:bookmarkStart w:id="18" w:name="_Toc439994673"/>
-      <w:bookmarkStart w:id="19" w:name="_Toc485163102"/>
+      <w:bookmarkStart w:id="19" w:name="_Toc439994673"/>
+      <w:bookmarkStart w:id="20" w:name="_Toc485163102"/>
       <w:r>
         <w:rPr>
           <w:lang w:val="id-ID"/>
@@ -3964,16 +3963,16 @@
         <w:lastRenderedPageBreak/>
         <w:t>Deskripsi Keseluruhan</w:t>
       </w:r>
-      <w:bookmarkEnd w:id="18"/>
       <w:bookmarkEnd w:id="19"/>
+      <w:bookmarkEnd w:id="20"/>
     </w:p>
     <w:p>
       <w:pPr>
         <w:pStyle w:val="Heading2"/>
         <w:spacing w:before="0" w:after="0" w:line="360" w:lineRule="auto"/>
       </w:pPr>
-      <w:bookmarkStart w:id="20" w:name="_Toc485163103"/>
-      <w:bookmarkStart w:id="21" w:name="_Toc439994674"/>
+      <w:bookmarkStart w:id="21" w:name="_Toc485163103"/>
+      <w:bookmarkStart w:id="22" w:name="_Toc439994674"/>
       <w:r>
         <w:rPr>
           <w:lang w:val="id-ID"/>
@@ -3986,14 +3985,14 @@
         </w:rPr>
         <w:t xml:space="preserve"> Produk</w:t>
       </w:r>
-      <w:bookmarkEnd w:id="20"/>
+      <w:bookmarkEnd w:id="21"/>
       <w:r>
         <w:rPr>
           <w:lang w:val="id-ID"/>
         </w:rPr>
         <w:t xml:space="preserve"> </w:t>
       </w:r>
-      <w:bookmarkEnd w:id="21"/>
+      <w:bookmarkEnd w:id="22"/>
     </w:p>
     <w:p>
       <w:pPr>
@@ -4082,22 +4081,22 @@
         <w:pStyle w:val="Heading2"/>
         <w:spacing w:before="0" w:after="0" w:line="360" w:lineRule="auto"/>
       </w:pPr>
-      <w:bookmarkStart w:id="22" w:name="_Toc485163104"/>
-      <w:bookmarkStart w:id="23" w:name="_Toc439994675"/>
+      <w:bookmarkStart w:id="23" w:name="_Toc485163104"/>
+      <w:bookmarkStart w:id="24" w:name="_Toc439994675"/>
       <w:r>
         <w:rPr>
           <w:lang w:val="id-ID"/>
         </w:rPr>
         <w:t>Fungsi Produk</w:t>
       </w:r>
-      <w:bookmarkEnd w:id="22"/>
+      <w:bookmarkEnd w:id="23"/>
       <w:r>
         <w:rPr>
           <w:lang w:val="id-ID"/>
         </w:rPr>
         <w:t xml:space="preserve"> </w:t>
       </w:r>
-      <w:bookmarkEnd w:id="23"/>
+      <w:bookmarkEnd w:id="24"/>
     </w:p>
     <w:p>
       <w:pPr>
@@ -4270,15 +4269,15 @@
         <w:pStyle w:val="Heading2"/>
         <w:spacing w:before="0" w:after="0" w:line="360" w:lineRule="auto"/>
       </w:pPr>
-      <w:bookmarkStart w:id="24" w:name="_Toc439994676"/>
-      <w:bookmarkStart w:id="25" w:name="_Toc485163105"/>
+      <w:bookmarkStart w:id="25" w:name="_Toc439994676"/>
+      <w:bookmarkStart w:id="26" w:name="_Toc485163105"/>
       <w:r>
         <w:rPr>
           <w:lang w:val="id-ID"/>
         </w:rPr>
         <w:t>Penggolongan Karakterik</w:t>
       </w:r>
-      <w:bookmarkEnd w:id="24"/>
+      <w:bookmarkEnd w:id="25"/>
       <w:r>
         <w:rPr>
           <w:lang w:val="id-ID"/>
@@ -4291,7 +4290,7 @@
         </w:rPr>
         <w:t>Pengguna</w:t>
       </w:r>
-      <w:bookmarkEnd w:id="25"/>
+      <w:bookmarkEnd w:id="26"/>
     </w:p>
     <w:p>
       <w:pPr>
@@ -4338,7 +4337,7 @@
           <w:szCs w:val="22"/>
         </w:rPr>
       </w:pPr>
-      <w:bookmarkStart w:id="26" w:name="_Toc136056239"/>
+      <w:bookmarkStart w:id="27" w:name="_Toc136056239"/>
       <w:r>
         <w:rPr>
           <w:rFonts w:ascii="Arial" w:hAnsi="Arial" w:cs="Arial"/>
@@ -4364,7 +4363,7 @@
         </w:rPr>
         <w:t xml:space="preserve"> Karakteristik Pengguna</w:t>
       </w:r>
-      <w:bookmarkEnd w:id="26"/>
+      <w:bookmarkEnd w:id="27"/>
     </w:p>
     <w:tbl>
       <w:tblPr>
@@ -4686,22 +4685,22 @@
         <w:pStyle w:val="Heading2"/>
         <w:spacing w:before="0" w:after="0" w:line="360" w:lineRule="auto"/>
       </w:pPr>
-      <w:bookmarkStart w:id="27" w:name="_Toc485163106"/>
-      <w:bookmarkStart w:id="28" w:name="_Toc439994677"/>
+      <w:bookmarkStart w:id="28" w:name="_Toc485163106"/>
+      <w:bookmarkStart w:id="29" w:name="_Toc439994677"/>
       <w:r>
         <w:rPr>
           <w:lang w:val="id-ID"/>
         </w:rPr>
         <w:t>Lingkungan Operasi</w:t>
       </w:r>
-      <w:bookmarkEnd w:id="27"/>
+      <w:bookmarkEnd w:id="28"/>
       <w:r>
         <w:rPr>
           <w:lang w:val="id-ID"/>
         </w:rPr>
         <w:t xml:space="preserve"> </w:t>
       </w:r>
-      <w:bookmarkEnd w:id="28"/>
+      <w:bookmarkEnd w:id="29"/>
     </w:p>
     <w:p>
       <w:pPr>
@@ -5030,22 +5029,22 @@
           <w:lang w:val="id-ID"/>
         </w:rPr>
       </w:pPr>
-      <w:bookmarkStart w:id="29" w:name="_Toc485163107"/>
-      <w:bookmarkStart w:id="30" w:name="_Toc439994678"/>
+      <w:bookmarkStart w:id="30" w:name="_Toc485163107"/>
+      <w:bookmarkStart w:id="31" w:name="_Toc439994678"/>
       <w:r>
         <w:rPr>
           <w:lang w:val="id-ID"/>
         </w:rPr>
         <w:t>Batasan Desain dan Implementasi</w:t>
       </w:r>
-      <w:bookmarkEnd w:id="29"/>
+      <w:bookmarkEnd w:id="30"/>
       <w:r>
         <w:rPr>
           <w:lang w:val="id-ID"/>
         </w:rPr>
         <w:t xml:space="preserve"> </w:t>
       </w:r>
-      <w:bookmarkEnd w:id="30"/>
+      <w:bookmarkEnd w:id="31"/>
     </w:p>
     <w:p>
       <w:pPr>
@@ -5272,7 +5271,7 @@
         <w:pStyle w:val="Heading2"/>
         <w:spacing w:before="0" w:after="0" w:line="360" w:lineRule="auto"/>
       </w:pPr>
-      <w:bookmarkStart w:id="31" w:name="_Toc485163108"/>
+      <w:bookmarkStart w:id="32" w:name="_Toc485163108"/>
       <w:r>
         <w:rPr>
           <w:lang w:val="id-ID"/>
@@ -5280,7 +5279,7 @@
         <w:lastRenderedPageBreak/>
         <w:t>Dokumentasi Pengguna</w:t>
       </w:r>
-      <w:bookmarkEnd w:id="31"/>
+      <w:bookmarkEnd w:id="32"/>
     </w:p>
     <w:p>
       <w:pPr>
@@ -5400,8 +5399,8 @@
         <w:pStyle w:val="Heading1"/>
         <w:spacing w:before="0" w:after="0" w:line="360" w:lineRule="auto"/>
       </w:pPr>
-      <w:bookmarkStart w:id="32" w:name="_Toc439994682"/>
-      <w:bookmarkStart w:id="33" w:name="_Toc485163109"/>
+      <w:bookmarkStart w:id="33" w:name="_Toc439994682"/>
+      <w:bookmarkStart w:id="34" w:name="_Toc485163109"/>
       <w:r>
         <w:rPr>
           <w:lang w:val="id-ID"/>
@@ -5412,7 +5411,7 @@
       <w:r>
         <w:t xml:space="preserve"> </w:t>
       </w:r>
-      <w:bookmarkEnd w:id="32"/>
+      <w:bookmarkEnd w:id="33"/>
       <w:r>
         <w:rPr>
           <w:lang w:val="id-ID"/>
@@ -5425,18 +5424,18 @@
         </w:rPr>
         <w:t xml:space="preserve"> Eksternal</w:t>
       </w:r>
-      <w:bookmarkEnd w:id="33"/>
+      <w:bookmarkEnd w:id="34"/>
     </w:p>
     <w:p>
       <w:pPr>
         <w:pStyle w:val="Heading2"/>
         <w:spacing w:before="0" w:after="0" w:line="360" w:lineRule="auto"/>
       </w:pPr>
-      <w:bookmarkStart w:id="34" w:name="_Toc485163110"/>
+      <w:bookmarkStart w:id="35" w:name="_Toc485163110"/>
       <w:r>
         <w:t>User Interfaces</w:t>
       </w:r>
-      <w:bookmarkEnd w:id="34"/>
+      <w:bookmarkEnd w:id="35"/>
       <w:r>
         <w:t xml:space="preserve"> </w:t>
       </w:r>
@@ -5489,16 +5488,16 @@
           <w:lang w:val="id-ID"/>
         </w:rPr>
       </w:pPr>
-      <w:bookmarkStart w:id="35" w:name="_Toc453325627"/>
-      <w:bookmarkStart w:id="36" w:name="_Toc485163111"/>
+      <w:bookmarkStart w:id="36" w:name="_Toc453325627"/>
+      <w:bookmarkStart w:id="37" w:name="_Toc485163111"/>
       <w:r>
         <w:rPr>
           <w:lang w:val="id-ID"/>
         </w:rPr>
         <w:t>Hardware Interface</w:t>
       </w:r>
-      <w:bookmarkEnd w:id="35"/>
       <w:bookmarkEnd w:id="36"/>
+      <w:bookmarkEnd w:id="37"/>
     </w:p>
     <w:p>
       <w:pPr>
@@ -5523,16 +5522,16 @@
           <w:lang w:val="id-ID"/>
         </w:rPr>
       </w:pPr>
-      <w:bookmarkStart w:id="37" w:name="_Toc453325628"/>
-      <w:bookmarkStart w:id="38" w:name="_Toc485163112"/>
+      <w:bookmarkStart w:id="38" w:name="_Toc453325628"/>
+      <w:bookmarkStart w:id="39" w:name="_Toc485163112"/>
       <w:r>
         <w:rPr>
           <w:lang w:val="id-ID"/>
         </w:rPr>
         <w:t>Software Interface</w:t>
       </w:r>
-      <w:bookmarkEnd w:id="37"/>
       <w:bookmarkEnd w:id="38"/>
+      <w:bookmarkEnd w:id="39"/>
     </w:p>
     <w:p>
       <w:pPr>
@@ -5559,16 +5558,16 @@
           <w:lang w:val="id-ID"/>
         </w:rPr>
       </w:pPr>
-      <w:bookmarkStart w:id="39" w:name="_Toc453325629"/>
-      <w:bookmarkStart w:id="40" w:name="_Toc485163113"/>
+      <w:bookmarkStart w:id="40" w:name="_Toc453325629"/>
+      <w:bookmarkStart w:id="41" w:name="_Toc485163113"/>
       <w:r>
         <w:rPr>
           <w:lang w:val="id-ID"/>
         </w:rPr>
         <w:t>Communication Interface</w:t>
       </w:r>
-      <w:bookmarkEnd w:id="39"/>
       <w:bookmarkEnd w:id="40"/>
+      <w:bookmarkEnd w:id="41"/>
     </w:p>
     <w:p>
       <w:pPr>
@@ -5595,7 +5594,7 @@
         <w:pStyle w:val="Heading1"/>
         <w:spacing w:before="0" w:after="0" w:line="360" w:lineRule="auto"/>
       </w:pPr>
-      <w:bookmarkStart w:id="41" w:name="_Toc485163114"/>
+      <w:bookmarkStart w:id="42" w:name="_Toc485163114"/>
       <w:r>
         <w:rPr>
           <w:lang w:val="id-ID"/>
@@ -5603,7 +5602,7 @@
         <w:lastRenderedPageBreak/>
         <w:t>Functional Requirement</w:t>
       </w:r>
-      <w:bookmarkEnd w:id="41"/>
+      <w:bookmarkEnd w:id="42"/>
     </w:p>
     <w:p>
       <w:pPr>
@@ -6190,15 +6189,15 @@
           <w:lang w:val="id-ID"/>
         </w:rPr>
       </w:pPr>
-      <w:bookmarkStart w:id="42" w:name="_Toc485163115"/>
-      <w:bookmarkStart w:id="43" w:name="_Toc439994688"/>
+      <w:bookmarkStart w:id="43" w:name="_Toc485163115"/>
+      <w:bookmarkStart w:id="44" w:name="_Toc439994688"/>
       <w:r>
         <w:rPr>
           <w:lang w:val="id-ID"/>
         </w:rPr>
         <w:t>Use Case Diagram</w:t>
       </w:r>
-      <w:bookmarkEnd w:id="42"/>
+      <w:bookmarkEnd w:id="43"/>
     </w:p>
     <w:p>
       <w:pPr>
@@ -6258,15 +6257,15 @@
         <w:pStyle w:val="Heading2"/>
         <w:spacing w:before="0" w:after="0" w:line="360" w:lineRule="auto"/>
       </w:pPr>
-      <w:bookmarkStart w:id="44" w:name="_Toc485163116"/>
-      <w:bookmarkEnd w:id="43"/>
+      <w:bookmarkStart w:id="45" w:name="_Toc485163116"/>
+      <w:bookmarkEnd w:id="44"/>
       <w:r>
         <w:rPr>
           <w:lang w:val="id-ID"/>
         </w:rPr>
         <w:t>Nama Use Case 1</w:t>
       </w:r>
-      <w:bookmarkEnd w:id="44"/>
+      <w:bookmarkEnd w:id="45"/>
       <w:r>
         <w:rPr>
           <w:lang w:val="id-ID"/>
@@ -6693,14 +6692,14 @@
           <w:lang w:val="id-ID"/>
         </w:rPr>
       </w:pPr>
-      <w:bookmarkStart w:id="45" w:name="_Toc485163117"/>
+      <w:bookmarkStart w:id="46" w:name="_Toc485163117"/>
       <w:r>
         <w:rPr>
           <w:lang w:val="id-ID"/>
         </w:rPr>
         <w:t>Nama Use Case 2</w:t>
       </w:r>
-      <w:bookmarkEnd w:id="45"/>
+      <w:bookmarkEnd w:id="46"/>
     </w:p>
     <w:p>
       <w:pPr>
@@ -6734,14 +6733,14 @@
           <w:lang w:val="id-ID"/>
         </w:rPr>
       </w:pPr>
-      <w:bookmarkStart w:id="46" w:name="_Toc485163118"/>
+      <w:bookmarkStart w:id="47" w:name="_Toc485163118"/>
       <w:r>
         <w:rPr>
           <w:lang w:val="id-ID"/>
         </w:rPr>
         <w:t>Class Diagram</w:t>
       </w:r>
-      <w:bookmarkEnd w:id="46"/>
+      <w:bookmarkEnd w:id="47"/>
     </w:p>
     <w:p>
       <w:pPr>
@@ -6810,9 +6809,8 @@
           <w:lang w:val="id-ID"/>
         </w:rPr>
       </w:pPr>
-      <w:bookmarkStart w:id="47" w:name="_Toc485163119"/>
-      <w:bookmarkStart w:id="48" w:name="_Toc439994690"/>
-      <w:proofErr w:type="gramStart"/>
+      <w:bookmarkStart w:id="48" w:name="_Toc485163119"/>
+      <w:bookmarkStart w:id="49" w:name="_Toc439994690"/>
       <w:r>
         <w:lastRenderedPageBreak/>
         <w:t>Non</w:t>
@@ -6821,13 +6819,9 @@
         <w:t xml:space="preserve"> F</w:t>
       </w:r>
       <w:r>
-        <w:t>unctional</w:t>
-      </w:r>
-      <w:proofErr w:type="gramEnd"/>
-      <w:r>
-        <w:t xml:space="preserve"> Requirements</w:t>
-      </w:r>
-      <w:bookmarkEnd w:id="47"/>
+        <w:t>unctional Requirements</w:t>
+      </w:r>
+      <w:bookmarkEnd w:id="48"/>
     </w:p>
     <w:p>
       <w:pPr>
@@ -6842,7 +6836,7 @@
         </w:rPr>
         <w:t>&lt;</w:t>
       </w:r>
-      <w:bookmarkEnd w:id="48"/>
+      <w:bookmarkEnd w:id="49"/>
       <w:r>
         <w:rPr>
           <w:i/>
@@ -7453,11 +7447,9 @@
         <w:pStyle w:val="guide"/>
         <w:spacing w:line="360" w:lineRule="auto"/>
       </w:pPr>
-      <w:proofErr w:type="gramStart"/>
       <w:r>
         <w:t>Catatan :</w:t>
       </w:r>
-      <w:proofErr w:type="gramEnd"/>
     </w:p>
     <w:p>
       <w:pPr>
@@ -7559,21 +7551,7 @@
           <w:i/>
         </w:rPr>
         <w:lastRenderedPageBreak/>
-        <w:t xml:space="preserve">Response </w:t>
-      </w:r>
-      <w:proofErr w:type="gramStart"/>
-      <w:r>
-        <w:rPr>
-          <w:i/>
-        </w:rPr>
-        <w:t>time :</w:t>
-      </w:r>
-      <w:proofErr w:type="gramEnd"/>
-      <w:r>
-        <w:rPr>
-          <w:i/>
-        </w:rPr>
-        <w:t xml:space="preserve"> Batasan waktu yang harus dipenuhi. Sangat penting untuk aplikasi Real Time. Contoh: “Aaplikasi harus mampu menampilkan hasil dalam 4 detik”, atau “ATM harus menarik kembali kartu yang tidak diambil dalam waktu 3 menit”</w:t>
+        <w:t>Response time : Batasan waktu yang harus dipenuhi. Sangat penting untuk aplikasi Real Time. Contoh: “Aaplikasi harus mampu menampilkan hasil dalam 4 detik”, atau “ATM harus menarik kembali kartu yang tidak diambil dalam waktu 3 menit”</w:t>
       </w:r>
     </w:p>
     <w:p>
@@ -7596,19 +7574,11 @@
       <w:pPr>
         <w:spacing w:line="360" w:lineRule="auto"/>
       </w:pPr>
-      <w:proofErr w:type="gramStart"/>
       <w:r>
         <w:rPr>
           <w:i/>
         </w:rPr>
-        <w:t>Security :</w:t>
-      </w:r>
-      <w:proofErr w:type="gramEnd"/>
-      <w:r>
-        <w:rPr>
-          <w:i/>
-        </w:rPr>
-        <w:t xml:space="preserve"> aspek keamanan yang harus dipenuhi</w:t>
+        <w:t>Security : aspek keamanan yang harus dipenuhi</w:t>
       </w:r>
     </w:p>
     <w:p>
@@ -7636,7 +7606,7 @@
 </file>
 
 <file path=word/endnotes.xml><?xml version="1.0" encoding="utf-8"?>
-<w:endnotes xmlns:wpc="http://schemas.microsoft.com/office/word/2010/wordprocessingCanvas" xmlns:cx="http://schemas.microsoft.com/office/drawing/2014/chartex" xmlns:cx1="http://schemas.microsoft.com/office/drawing/2015/9/8/chartex" xmlns:cx2="http://schemas.microsoft.com/office/drawing/2015/10/21/chartex" xmlns:cx3="http://schemas.microsoft.com/office/drawing/2016/5/9/chartex" xmlns:cx4="http://schemas.microsoft.com/office/drawing/2016/5/10/chartex" xmlns:cx5="http://schemas.microsoft.com/office/drawing/2016/5/11/chartex" xmlns:cx6="http://schemas.microsoft.com/office/drawing/2016/5/12/chartex" xmlns:cx7="http://schemas.microsoft.com/office/drawing/2016/5/13/chartex" xmlns:cx8="http://schemas.microsoft.com/office/drawing/2016/5/14/chartex" xmlns:mc="http://schemas.openxmlformats.org/markup-compatibility/2006" xmlns:aink="http://schemas.microsoft.com/office/drawing/2016/ink" xmlns:am3d="http://schemas.microsoft.com/office/drawing/2017/model3d" xmlns:o="urn:schemas-microsoft-com:office:office" xmlns:oel="http://schemas.microsoft.com/office/2019/extlst" xmlns:r="http://schemas.openxmlformats.org/officeDocument/2006/relationships" xmlns:m="http://schemas.openxmlformats.org/officeDocument/2006/math" xmlns:v="urn:schemas-microsoft-com:vml" xmlns:wp14="http://schemas.microsoft.com/office/word/2010/wordprocessingDrawing" xmlns:wp="http://schemas.openxmlformats.org/drawingml/2006/wordprocessingDrawing" xmlns:w10="urn:schemas-microsoft-com:office:word" xmlns:w="http://schemas.openxmlformats.org/wordprocessingml/2006/main" xmlns:w14="http://schemas.microsoft.com/office/word/2010/wordml" xmlns:w15="http://schemas.microsoft.com/office/word/2012/wordml" xmlns:w16cex="http://schemas.microsoft.com/office/word/2018/wordml/cex" xmlns:w16cid="http://schemas.microsoft.com/office/word/2016/wordml/cid" xmlns:w16="http://schemas.microsoft.com/office/word/2018/wordml" xmlns:w16du="http://schemas.microsoft.com/office/word/2023/wordml/word16du" xmlns:w16sdtdh="http://schemas.microsoft.com/office/word/2020/wordml/sdtdatahash" xmlns:w16sdtfl="http://schemas.microsoft.com/office/word/2024/wordml/sdtformatlock" xmlns:w16se="http://schemas.microsoft.com/office/word/2015/wordml/symex" xmlns:wpg="http://schemas.microsoft.com/office/word/2010/wordprocessingGroup" xmlns:wpi="http://schemas.microsoft.com/office/word/2010/wordprocessingInk" xmlns:wne="http://schemas.microsoft.com/office/word/2006/wordml" xmlns:wps="http://schemas.microsoft.com/office/word/2010/wordprocessingShape" mc:Ignorable="w14 w15 w16se w16cid w16 w16cex w16sdtdh w16sdtfl w16du wp14">
+<w:endnotes xmlns:wpc="http://schemas.microsoft.com/office/word/2010/wordprocessingCanvas" xmlns:cx="http://schemas.microsoft.com/office/drawing/2014/chartex" xmlns:cx1="http://schemas.microsoft.com/office/drawing/2015/9/8/chartex" xmlns:cx2="http://schemas.microsoft.com/office/drawing/2015/10/21/chartex" xmlns:cx3="http://schemas.microsoft.com/office/drawing/2016/5/9/chartex" xmlns:cx4="http://schemas.microsoft.com/office/drawing/2016/5/10/chartex" xmlns:cx5="http://schemas.microsoft.com/office/drawing/2016/5/11/chartex" xmlns:cx6="http://schemas.microsoft.com/office/drawing/2016/5/12/chartex" xmlns:cx7="http://schemas.microsoft.com/office/drawing/2016/5/13/chartex" xmlns:cx8="http://schemas.microsoft.com/office/drawing/2016/5/14/chartex" xmlns:mc="http://schemas.openxmlformats.org/markup-compatibility/2006" xmlns:aink="http://schemas.microsoft.com/office/drawing/2016/ink" xmlns:am3d="http://schemas.microsoft.com/office/drawing/2017/model3d" xmlns:o="urn:schemas-microsoft-com:office:office" xmlns:r="http://schemas.openxmlformats.org/officeDocument/2006/relationships" xmlns:m="http://schemas.openxmlformats.org/officeDocument/2006/math" xmlns:v="urn:schemas-microsoft-com:vml" xmlns:wp14="http://schemas.microsoft.com/office/word/2010/wordprocessingDrawing" xmlns:wp="http://schemas.openxmlformats.org/drawingml/2006/wordprocessingDrawing" xmlns:w10="urn:schemas-microsoft-com:office:word" xmlns:w="http://schemas.openxmlformats.org/wordprocessingml/2006/main" xmlns:w14="http://schemas.microsoft.com/office/word/2010/wordml" xmlns:w15="http://schemas.microsoft.com/office/word/2012/wordml" xmlns:w16cex="http://schemas.microsoft.com/office/word/2018/wordml/cex" xmlns:w16cid="http://schemas.microsoft.com/office/word/2016/wordml/cid" xmlns:w16="http://schemas.microsoft.com/office/word/2018/wordml" xmlns:w16se="http://schemas.microsoft.com/office/word/2015/wordml/symex" xmlns:wpg="http://schemas.microsoft.com/office/word/2010/wordprocessingGroup" xmlns:wpi="http://schemas.microsoft.com/office/word/2010/wordprocessingInk" xmlns:wne="http://schemas.microsoft.com/office/word/2006/wordml" xmlns:wps="http://schemas.microsoft.com/office/word/2010/wordprocessingShape" mc:Ignorable="w14 w15 w16se w16cid w16 w16cex wp14">
   <w:endnote w:type="separator" w:id="-1">
     <w:p>
       <w:r>
@@ -7655,7 +7625,7 @@
 </file>
 
 <file path=word/footer1.xml><?xml version="1.0" encoding="utf-8"?>
-<w:ftr xmlns:wpc="http://schemas.microsoft.com/office/word/2010/wordprocessingCanvas" xmlns:cx="http://schemas.microsoft.com/office/drawing/2014/chartex" xmlns:cx1="http://schemas.microsoft.com/office/drawing/2015/9/8/chartex" xmlns:cx2="http://schemas.microsoft.com/office/drawing/2015/10/21/chartex" xmlns:cx3="http://schemas.microsoft.com/office/drawing/2016/5/9/chartex" xmlns:cx4="http://schemas.microsoft.com/office/drawing/2016/5/10/chartex" xmlns:cx5="http://schemas.microsoft.com/office/drawing/2016/5/11/chartex" xmlns:cx6="http://schemas.microsoft.com/office/drawing/2016/5/12/chartex" xmlns:cx7="http://schemas.microsoft.com/office/drawing/2016/5/13/chartex" xmlns:cx8="http://schemas.microsoft.com/office/drawing/2016/5/14/chartex" xmlns:mc="http://schemas.openxmlformats.org/markup-compatibility/2006" xmlns:aink="http://schemas.microsoft.com/office/drawing/2016/ink" xmlns:am3d="http://schemas.microsoft.com/office/drawing/2017/model3d" xmlns:o="urn:schemas-microsoft-com:office:office" xmlns:oel="http://schemas.microsoft.com/office/2019/extlst" xmlns:r="http://schemas.openxmlformats.org/officeDocument/2006/relationships" xmlns:m="http://schemas.openxmlformats.org/officeDocument/2006/math" xmlns:v="urn:schemas-microsoft-com:vml" xmlns:wp14="http://schemas.microsoft.com/office/word/2010/wordprocessingDrawing" xmlns:wp="http://schemas.openxmlformats.org/drawingml/2006/wordprocessingDrawing" xmlns:w10="urn:schemas-microsoft-com:office:word" xmlns:w="http://schemas.openxmlformats.org/wordprocessingml/2006/main" xmlns:w14="http://schemas.microsoft.com/office/word/2010/wordml" xmlns:w15="http://schemas.microsoft.com/office/word/2012/wordml" xmlns:w16cex="http://schemas.microsoft.com/office/word/2018/wordml/cex" xmlns:w16cid="http://schemas.microsoft.com/office/word/2016/wordml/cid" xmlns:w16="http://schemas.microsoft.com/office/word/2018/wordml" xmlns:w16du="http://schemas.microsoft.com/office/word/2023/wordml/word16du" xmlns:w16sdtdh="http://schemas.microsoft.com/office/word/2020/wordml/sdtdatahash" xmlns:w16sdtfl="http://schemas.microsoft.com/office/word/2024/wordml/sdtformatlock" xmlns:w16se="http://schemas.microsoft.com/office/word/2015/wordml/symex" xmlns:wpg="http://schemas.microsoft.com/office/word/2010/wordprocessingGroup" xmlns:wpi="http://schemas.microsoft.com/office/word/2010/wordprocessingInk" xmlns:wne="http://schemas.microsoft.com/office/word/2006/wordml" xmlns:wps="http://schemas.microsoft.com/office/word/2010/wordprocessingShape" mc:Ignorable="w14 w15 w16se w16cid w16 w16cex w16sdtdh w16sdtfl w16du wp14">
+<w:ftr xmlns:wpc="http://schemas.microsoft.com/office/word/2010/wordprocessingCanvas" xmlns:cx="http://schemas.microsoft.com/office/drawing/2014/chartex" xmlns:cx1="http://schemas.microsoft.com/office/drawing/2015/9/8/chartex" xmlns:cx2="http://schemas.microsoft.com/office/drawing/2015/10/21/chartex" xmlns:cx3="http://schemas.microsoft.com/office/drawing/2016/5/9/chartex" xmlns:cx4="http://schemas.microsoft.com/office/drawing/2016/5/10/chartex" xmlns:cx5="http://schemas.microsoft.com/office/drawing/2016/5/11/chartex" xmlns:cx6="http://schemas.microsoft.com/office/drawing/2016/5/12/chartex" xmlns:cx7="http://schemas.microsoft.com/office/drawing/2016/5/13/chartex" xmlns:cx8="http://schemas.microsoft.com/office/drawing/2016/5/14/chartex" xmlns:mc="http://schemas.openxmlformats.org/markup-compatibility/2006" xmlns:aink="http://schemas.microsoft.com/office/drawing/2016/ink" xmlns:am3d="http://schemas.microsoft.com/office/drawing/2017/model3d" xmlns:o="urn:schemas-microsoft-com:office:office" xmlns:r="http://schemas.openxmlformats.org/officeDocument/2006/relationships" xmlns:m="http://schemas.openxmlformats.org/officeDocument/2006/math" xmlns:v="urn:schemas-microsoft-com:vml" xmlns:wp14="http://schemas.microsoft.com/office/word/2010/wordprocessingDrawing" xmlns:wp="http://schemas.openxmlformats.org/drawingml/2006/wordprocessingDrawing" xmlns:w10="urn:schemas-microsoft-com:office:word" xmlns:w="http://schemas.openxmlformats.org/wordprocessingml/2006/main" xmlns:w14="http://schemas.microsoft.com/office/word/2010/wordml" xmlns:w15="http://schemas.microsoft.com/office/word/2012/wordml" xmlns:w16cex="http://schemas.microsoft.com/office/word/2018/wordml/cex" xmlns:w16cid="http://schemas.microsoft.com/office/word/2016/wordml/cid" xmlns:w16="http://schemas.microsoft.com/office/word/2018/wordml" xmlns:w16se="http://schemas.microsoft.com/office/word/2015/wordml/symex" xmlns:wpg="http://schemas.microsoft.com/office/word/2010/wordprocessingGroup" xmlns:wpi="http://schemas.microsoft.com/office/word/2010/wordprocessingInk" xmlns:wne="http://schemas.microsoft.com/office/word/2006/wordml" xmlns:wps="http://schemas.microsoft.com/office/word/2010/wordprocessingShape" mc:Ignorable="w14 w15 w16se w16cid w16 w16cex wp14">
   <w:p>
     <w:pPr>
       <w:pStyle w:val="Footer"/>
@@ -7665,7 +7635,7 @@
 </file>
 
 <file path=word/footnotes.xml><?xml version="1.0" encoding="utf-8"?>
-<w:footnotes xmlns:wpc="http://schemas.microsoft.com/office/word/2010/wordprocessingCanvas" xmlns:cx="http://schemas.microsoft.com/office/drawing/2014/chartex" xmlns:cx1="http://schemas.microsoft.com/office/drawing/2015/9/8/chartex" xmlns:cx2="http://schemas.microsoft.com/office/drawing/2015/10/21/chartex" xmlns:cx3="http://schemas.microsoft.com/office/drawing/2016/5/9/chartex" xmlns:cx4="http://schemas.microsoft.com/office/drawing/2016/5/10/chartex" xmlns:cx5="http://schemas.microsoft.com/office/drawing/2016/5/11/chartex" xmlns:cx6="http://schemas.microsoft.com/office/drawing/2016/5/12/chartex" xmlns:cx7="http://schemas.microsoft.com/office/drawing/2016/5/13/chartex" xmlns:cx8="http://schemas.microsoft.com/office/drawing/2016/5/14/chartex" xmlns:mc="http://schemas.openxmlformats.org/markup-compatibility/2006" xmlns:aink="http://schemas.microsoft.com/office/drawing/2016/ink" xmlns:am3d="http://schemas.microsoft.com/office/drawing/2017/model3d" xmlns:o="urn:schemas-microsoft-com:office:office" xmlns:oel="http://schemas.microsoft.com/office/2019/extlst" xmlns:r="http://schemas.openxmlformats.org/officeDocument/2006/relationships" xmlns:m="http://schemas.openxmlformats.org/officeDocument/2006/math" xmlns:v="urn:schemas-microsoft-com:vml" xmlns:wp14="http://schemas.microsoft.com/office/word/2010/wordprocessingDrawing" xmlns:wp="http://schemas.openxmlformats.org/drawingml/2006/wordprocessingDrawing" xmlns:w10="urn:schemas-microsoft-com:office:word" xmlns:w="http://schemas.openxmlformats.org/wordprocessingml/2006/main" xmlns:w14="http://schemas.microsoft.com/office/word/2010/wordml" xmlns:w15="http://schemas.microsoft.com/office/word/2012/wordml" xmlns:w16cex="http://schemas.microsoft.com/office/word/2018/wordml/cex" xmlns:w16cid="http://schemas.microsoft.com/office/word/2016/wordml/cid" xmlns:w16="http://schemas.microsoft.com/office/word/2018/wordml" xmlns:w16du="http://schemas.microsoft.com/office/word/2023/wordml/word16du" xmlns:w16sdtdh="http://schemas.microsoft.com/office/word/2020/wordml/sdtdatahash" xmlns:w16sdtfl="http://schemas.microsoft.com/office/word/2024/wordml/sdtformatlock" xmlns:w16se="http://schemas.microsoft.com/office/word/2015/wordml/symex" xmlns:wpg="http://schemas.microsoft.com/office/word/2010/wordprocessingGroup" xmlns:wpi="http://schemas.microsoft.com/office/word/2010/wordprocessingInk" xmlns:wne="http://schemas.microsoft.com/office/word/2006/wordml" xmlns:wps="http://schemas.microsoft.com/office/word/2010/wordprocessingShape" mc:Ignorable="w14 w15 w16se w16cid w16 w16cex w16sdtdh w16sdtfl w16du wp14">
+<w:footnotes xmlns:wpc="http://schemas.microsoft.com/office/word/2010/wordprocessingCanvas" xmlns:cx="http://schemas.microsoft.com/office/drawing/2014/chartex" xmlns:cx1="http://schemas.microsoft.com/office/drawing/2015/9/8/chartex" xmlns:cx2="http://schemas.microsoft.com/office/drawing/2015/10/21/chartex" xmlns:cx3="http://schemas.microsoft.com/office/drawing/2016/5/9/chartex" xmlns:cx4="http://schemas.microsoft.com/office/drawing/2016/5/10/chartex" xmlns:cx5="http://schemas.microsoft.com/office/drawing/2016/5/11/chartex" xmlns:cx6="http://schemas.microsoft.com/office/drawing/2016/5/12/chartex" xmlns:cx7="http://schemas.microsoft.com/office/drawing/2016/5/13/chartex" xmlns:cx8="http://schemas.microsoft.com/office/drawing/2016/5/14/chartex" xmlns:mc="http://schemas.openxmlformats.org/markup-compatibility/2006" xmlns:aink="http://schemas.microsoft.com/office/drawing/2016/ink" xmlns:am3d="http://schemas.microsoft.com/office/drawing/2017/model3d" xmlns:o="urn:schemas-microsoft-com:office:office" xmlns:r="http://schemas.openxmlformats.org/officeDocument/2006/relationships" xmlns:m="http://schemas.openxmlformats.org/officeDocument/2006/math" xmlns:v="urn:schemas-microsoft-com:vml" xmlns:wp14="http://schemas.microsoft.com/office/word/2010/wordprocessingDrawing" xmlns:wp="http://schemas.openxmlformats.org/drawingml/2006/wordprocessingDrawing" xmlns:w10="urn:schemas-microsoft-com:office:word" xmlns:w="http://schemas.openxmlformats.org/wordprocessingml/2006/main" xmlns:w14="http://schemas.microsoft.com/office/word/2010/wordml" xmlns:w15="http://schemas.microsoft.com/office/word/2012/wordml" xmlns:w16cex="http://schemas.microsoft.com/office/word/2018/wordml/cex" xmlns:w16cid="http://schemas.microsoft.com/office/word/2016/wordml/cid" xmlns:w16="http://schemas.microsoft.com/office/word/2018/wordml" xmlns:w16se="http://schemas.microsoft.com/office/word/2015/wordml/symex" xmlns:wpg="http://schemas.microsoft.com/office/word/2010/wordprocessingGroup" xmlns:wpi="http://schemas.microsoft.com/office/word/2010/wordprocessingInk" xmlns:wne="http://schemas.microsoft.com/office/word/2006/wordml" xmlns:wps="http://schemas.microsoft.com/office/word/2010/wordprocessingShape" mc:Ignorable="w14 w15 w16se w16cid w16 w16cex wp14">
   <w:footnote w:type="separator" w:id="-1">
     <w:p>
       <w:r>
@@ -7684,7 +7654,7 @@
 </file>
 
 <file path=word/header1.xml><?xml version="1.0" encoding="utf-8"?>
-<w:hdr xmlns:wpc="http://schemas.microsoft.com/office/word/2010/wordprocessingCanvas" xmlns:cx="http://schemas.microsoft.com/office/drawing/2014/chartex" xmlns:cx1="http://schemas.microsoft.com/office/drawing/2015/9/8/chartex" xmlns:cx2="http://schemas.microsoft.com/office/drawing/2015/10/21/chartex" xmlns:cx3="http://schemas.microsoft.com/office/drawing/2016/5/9/chartex" xmlns:cx4="http://schemas.microsoft.com/office/drawing/2016/5/10/chartex" xmlns:cx5="http://schemas.microsoft.com/office/drawing/2016/5/11/chartex" xmlns:cx6="http://schemas.microsoft.com/office/drawing/2016/5/12/chartex" xmlns:cx7="http://schemas.microsoft.com/office/drawing/2016/5/13/chartex" xmlns:cx8="http://schemas.microsoft.com/office/drawing/2016/5/14/chartex" xmlns:mc="http://schemas.openxmlformats.org/markup-compatibility/2006" xmlns:aink="http://schemas.microsoft.com/office/drawing/2016/ink" xmlns:am3d="http://schemas.microsoft.com/office/drawing/2017/model3d" xmlns:o="urn:schemas-microsoft-com:office:office" xmlns:oel="http://schemas.microsoft.com/office/2019/extlst" xmlns:r="http://schemas.openxmlformats.org/officeDocument/2006/relationships" xmlns:m="http://schemas.openxmlformats.org/officeDocument/2006/math" xmlns:v="urn:schemas-microsoft-com:vml" xmlns:wp14="http://schemas.microsoft.com/office/word/2010/wordprocessingDrawing" xmlns:wp="http://schemas.openxmlformats.org/drawingml/2006/wordprocessingDrawing" xmlns:w10="urn:schemas-microsoft-com:office:word" xmlns:w="http://schemas.openxmlformats.org/wordprocessingml/2006/main" xmlns:w14="http://schemas.microsoft.com/office/word/2010/wordml" xmlns:w15="http://schemas.microsoft.com/office/word/2012/wordml" xmlns:w16cex="http://schemas.microsoft.com/office/word/2018/wordml/cex" xmlns:w16cid="http://schemas.microsoft.com/office/word/2016/wordml/cid" xmlns:w16="http://schemas.microsoft.com/office/word/2018/wordml" xmlns:w16du="http://schemas.microsoft.com/office/word/2023/wordml/word16du" xmlns:w16sdtdh="http://schemas.microsoft.com/office/word/2020/wordml/sdtdatahash" xmlns:w16sdtfl="http://schemas.microsoft.com/office/word/2024/wordml/sdtformatlock" xmlns:w16se="http://schemas.microsoft.com/office/word/2015/wordml/symex" xmlns:wpg="http://schemas.microsoft.com/office/word/2010/wordprocessingGroup" xmlns:wpi="http://schemas.microsoft.com/office/word/2010/wordprocessingInk" xmlns:wne="http://schemas.microsoft.com/office/word/2006/wordml" xmlns:wps="http://schemas.microsoft.com/office/word/2010/wordprocessingShape" mc:Ignorable="w14 w15 w16se w16cid w16 w16cex w16sdtdh w16sdtfl w16du wp14">
+<w:hdr xmlns:wpc="http://schemas.microsoft.com/office/word/2010/wordprocessingCanvas" xmlns:cx="http://schemas.microsoft.com/office/drawing/2014/chartex" xmlns:cx1="http://schemas.microsoft.com/office/drawing/2015/9/8/chartex" xmlns:cx2="http://schemas.microsoft.com/office/drawing/2015/10/21/chartex" xmlns:cx3="http://schemas.microsoft.com/office/drawing/2016/5/9/chartex" xmlns:cx4="http://schemas.microsoft.com/office/drawing/2016/5/10/chartex" xmlns:cx5="http://schemas.microsoft.com/office/drawing/2016/5/11/chartex" xmlns:cx6="http://schemas.microsoft.com/office/drawing/2016/5/12/chartex" xmlns:cx7="http://schemas.microsoft.com/office/drawing/2016/5/13/chartex" xmlns:cx8="http://schemas.microsoft.com/office/drawing/2016/5/14/chartex" xmlns:mc="http://schemas.openxmlformats.org/markup-compatibility/2006" xmlns:aink="http://schemas.microsoft.com/office/drawing/2016/ink" xmlns:am3d="http://schemas.microsoft.com/office/drawing/2017/model3d" xmlns:o="urn:schemas-microsoft-com:office:office" xmlns:r="http://schemas.openxmlformats.org/officeDocument/2006/relationships" xmlns:m="http://schemas.openxmlformats.org/officeDocument/2006/math" xmlns:v="urn:schemas-microsoft-com:vml" xmlns:wp14="http://schemas.microsoft.com/office/word/2010/wordprocessingDrawing" xmlns:wp="http://schemas.openxmlformats.org/drawingml/2006/wordprocessingDrawing" xmlns:w10="urn:schemas-microsoft-com:office:word" xmlns:w="http://schemas.openxmlformats.org/wordprocessingml/2006/main" xmlns:w14="http://schemas.microsoft.com/office/word/2010/wordml" xmlns:w15="http://schemas.microsoft.com/office/word/2012/wordml" xmlns:w16cex="http://schemas.microsoft.com/office/word/2018/wordml/cex" xmlns:w16cid="http://schemas.microsoft.com/office/word/2016/wordml/cid" xmlns:w16="http://schemas.microsoft.com/office/word/2018/wordml" xmlns:w16se="http://schemas.microsoft.com/office/word/2015/wordml/symex" xmlns:wpg="http://schemas.microsoft.com/office/word/2010/wordprocessingGroup" xmlns:wpi="http://schemas.microsoft.com/office/word/2010/wordprocessingInk" xmlns:wne="http://schemas.microsoft.com/office/word/2006/wordml" xmlns:wps="http://schemas.microsoft.com/office/word/2010/wordprocessingShape" mc:Ignorable="w14 w15 w16se w16cid w16 w16cex wp14">
   <w:p>
     <w:pPr>
       <w:pStyle w:val="Header"/>
@@ -7694,7 +7664,7 @@
 </file>
 
 <file path=word/header2.xml><?xml version="1.0" encoding="utf-8"?>
-<w:hdr xmlns:wpc="http://schemas.microsoft.com/office/word/2010/wordprocessingCanvas" xmlns:cx="http://schemas.microsoft.com/office/drawing/2014/chartex" xmlns:cx1="http://schemas.microsoft.com/office/drawing/2015/9/8/chartex" xmlns:cx2="http://schemas.microsoft.com/office/drawing/2015/10/21/chartex" xmlns:cx3="http://schemas.microsoft.com/office/drawing/2016/5/9/chartex" xmlns:cx4="http://schemas.microsoft.com/office/drawing/2016/5/10/chartex" xmlns:cx5="http://schemas.microsoft.com/office/drawing/2016/5/11/chartex" xmlns:cx6="http://schemas.microsoft.com/office/drawing/2016/5/12/chartex" xmlns:cx7="http://schemas.microsoft.com/office/drawing/2016/5/13/chartex" xmlns:cx8="http://schemas.microsoft.com/office/drawing/2016/5/14/chartex" xmlns:mc="http://schemas.openxmlformats.org/markup-compatibility/2006" xmlns:aink="http://schemas.microsoft.com/office/drawing/2016/ink" xmlns:am3d="http://schemas.microsoft.com/office/drawing/2017/model3d" xmlns:o="urn:schemas-microsoft-com:office:office" xmlns:oel="http://schemas.microsoft.com/office/2019/extlst" xmlns:r="http://schemas.openxmlformats.org/officeDocument/2006/relationships" xmlns:m="http://schemas.openxmlformats.org/officeDocument/2006/math" xmlns:v="urn:schemas-microsoft-com:vml" xmlns:wp14="http://schemas.microsoft.com/office/word/2010/wordprocessingDrawing" xmlns:wp="http://schemas.openxmlformats.org/drawingml/2006/wordprocessingDrawing" xmlns:w10="urn:schemas-microsoft-com:office:word" xmlns:w="http://schemas.openxmlformats.org/wordprocessingml/2006/main" xmlns:w14="http://schemas.microsoft.com/office/word/2010/wordml" xmlns:w15="http://schemas.microsoft.com/office/word/2012/wordml" xmlns:w16cex="http://schemas.microsoft.com/office/word/2018/wordml/cex" xmlns:w16cid="http://schemas.microsoft.com/office/word/2016/wordml/cid" xmlns:w16="http://schemas.microsoft.com/office/word/2018/wordml" xmlns:w16du="http://schemas.microsoft.com/office/word/2023/wordml/word16du" xmlns:w16sdtdh="http://schemas.microsoft.com/office/word/2020/wordml/sdtdatahash" xmlns:w16sdtfl="http://schemas.microsoft.com/office/word/2024/wordml/sdtformatlock" xmlns:w16se="http://schemas.microsoft.com/office/word/2015/wordml/symex" xmlns:wpg="http://schemas.microsoft.com/office/word/2010/wordprocessingGroup" xmlns:wpi="http://schemas.microsoft.com/office/word/2010/wordprocessingInk" xmlns:wne="http://schemas.microsoft.com/office/word/2006/wordml" xmlns:wps="http://schemas.microsoft.com/office/word/2010/wordprocessingShape" mc:Ignorable="w14 w15 w16se w16cid w16 w16cex w16sdtdh w16sdtfl w16du wp14">
+<w:hdr xmlns:wpc="http://schemas.microsoft.com/office/word/2010/wordprocessingCanvas" xmlns:cx="http://schemas.microsoft.com/office/drawing/2014/chartex" xmlns:cx1="http://schemas.microsoft.com/office/drawing/2015/9/8/chartex" xmlns:cx2="http://schemas.microsoft.com/office/drawing/2015/10/21/chartex" xmlns:cx3="http://schemas.microsoft.com/office/drawing/2016/5/9/chartex" xmlns:cx4="http://schemas.microsoft.com/office/drawing/2016/5/10/chartex" xmlns:cx5="http://schemas.microsoft.com/office/drawing/2016/5/11/chartex" xmlns:cx6="http://schemas.microsoft.com/office/drawing/2016/5/12/chartex" xmlns:cx7="http://schemas.microsoft.com/office/drawing/2016/5/13/chartex" xmlns:cx8="http://schemas.microsoft.com/office/drawing/2016/5/14/chartex" xmlns:mc="http://schemas.openxmlformats.org/markup-compatibility/2006" xmlns:aink="http://schemas.microsoft.com/office/drawing/2016/ink" xmlns:am3d="http://schemas.microsoft.com/office/drawing/2017/model3d" xmlns:o="urn:schemas-microsoft-com:office:office" xmlns:r="http://schemas.openxmlformats.org/officeDocument/2006/relationships" xmlns:m="http://schemas.openxmlformats.org/officeDocument/2006/math" xmlns:v="urn:schemas-microsoft-com:vml" xmlns:wp14="http://schemas.microsoft.com/office/word/2010/wordprocessingDrawing" xmlns:wp="http://schemas.openxmlformats.org/drawingml/2006/wordprocessingDrawing" xmlns:w10="urn:schemas-microsoft-com:office:word" xmlns:w="http://schemas.openxmlformats.org/wordprocessingml/2006/main" xmlns:w14="http://schemas.microsoft.com/office/word/2010/wordml" xmlns:w15="http://schemas.microsoft.com/office/word/2012/wordml" xmlns:w16cex="http://schemas.microsoft.com/office/word/2018/wordml/cex" xmlns:w16cid="http://schemas.microsoft.com/office/word/2016/wordml/cid" xmlns:w16="http://schemas.microsoft.com/office/word/2018/wordml" xmlns:w16se="http://schemas.microsoft.com/office/word/2015/wordml/symex" xmlns:wpg="http://schemas.microsoft.com/office/word/2010/wordprocessingGroup" xmlns:wpi="http://schemas.microsoft.com/office/word/2010/wordprocessingInk" xmlns:wne="http://schemas.microsoft.com/office/word/2006/wordml" xmlns:wps="http://schemas.microsoft.com/office/word/2010/wordprocessingShape" mc:Ignorable="w14 w15 w16se w16cid w16 w16cex wp14">
   <w:p>
     <w:pPr>
       <w:pStyle w:val="Header"/>
@@ -7704,7 +7674,7 @@
 </file>
 
 <file path=word/numbering.xml><?xml version="1.0" encoding="utf-8"?>
-<w:numbering xmlns:wpc="http://schemas.microsoft.com/office/word/2010/wordprocessingCanvas" xmlns:cx="http://schemas.microsoft.com/office/drawing/2014/chartex" xmlns:cx1="http://schemas.microsoft.com/office/drawing/2015/9/8/chartex" xmlns:cx2="http://schemas.microsoft.com/office/drawing/2015/10/21/chartex" xmlns:cx3="http://schemas.microsoft.com/office/drawing/2016/5/9/chartex" xmlns:cx4="http://schemas.microsoft.com/office/drawing/2016/5/10/chartex" xmlns:cx5="http://schemas.microsoft.com/office/drawing/2016/5/11/chartex" xmlns:cx6="http://schemas.microsoft.com/office/drawing/2016/5/12/chartex" xmlns:cx7="http://schemas.microsoft.com/office/drawing/2016/5/13/chartex" xmlns:cx8="http://schemas.microsoft.com/office/drawing/2016/5/14/chartex" xmlns:mc="http://schemas.openxmlformats.org/markup-compatibility/2006" xmlns:aink="http://schemas.microsoft.com/office/drawing/2016/ink" xmlns:am3d="http://schemas.microsoft.com/office/drawing/2017/model3d" xmlns:o="urn:schemas-microsoft-com:office:office" xmlns:oel="http://schemas.microsoft.com/office/2019/extlst" xmlns:r="http://schemas.openxmlformats.org/officeDocument/2006/relationships" xmlns:m="http://schemas.openxmlformats.org/officeDocument/2006/math" xmlns:v="urn:schemas-microsoft-com:vml" xmlns:wp14="http://schemas.microsoft.com/office/word/2010/wordprocessingDrawing" xmlns:wp="http://schemas.openxmlformats.org/drawingml/2006/wordprocessingDrawing" xmlns:w10="urn:schemas-microsoft-com:office:word" xmlns:w="http://schemas.openxmlformats.org/wordprocessingml/2006/main" xmlns:w14="http://schemas.microsoft.com/office/word/2010/wordml" xmlns:w15="http://schemas.microsoft.com/office/word/2012/wordml" xmlns:w16cex="http://schemas.microsoft.com/office/word/2018/wordml/cex" xmlns:w16cid="http://schemas.microsoft.com/office/word/2016/wordml/cid" xmlns:w16="http://schemas.microsoft.com/office/word/2018/wordml" xmlns:w16du="http://schemas.microsoft.com/office/word/2023/wordml/word16du" xmlns:w16sdtdh="http://schemas.microsoft.com/office/word/2020/wordml/sdtdatahash" xmlns:w16sdtfl="http://schemas.microsoft.com/office/word/2024/wordml/sdtformatlock" xmlns:w16se="http://schemas.microsoft.com/office/word/2015/wordml/symex" xmlns:wpg="http://schemas.microsoft.com/office/word/2010/wordprocessingGroup" xmlns:wpi="http://schemas.microsoft.com/office/word/2010/wordprocessingInk" xmlns:wne="http://schemas.microsoft.com/office/word/2006/wordml" xmlns:wps="http://schemas.microsoft.com/office/word/2010/wordprocessingShape" mc:Ignorable="w14 w15 w16se w16cid w16 w16cex w16sdtdh w16sdtfl w16du wp14">
+<w:numbering xmlns:wpc="http://schemas.microsoft.com/office/word/2010/wordprocessingCanvas" xmlns:cx="http://schemas.microsoft.com/office/drawing/2014/chartex" xmlns:cx1="http://schemas.microsoft.com/office/drawing/2015/9/8/chartex" xmlns:cx2="http://schemas.microsoft.com/office/drawing/2015/10/21/chartex" xmlns:cx3="http://schemas.microsoft.com/office/drawing/2016/5/9/chartex" xmlns:cx4="http://schemas.microsoft.com/office/drawing/2016/5/10/chartex" xmlns:cx5="http://schemas.microsoft.com/office/drawing/2016/5/11/chartex" xmlns:cx6="http://schemas.microsoft.com/office/drawing/2016/5/12/chartex" xmlns:cx7="http://schemas.microsoft.com/office/drawing/2016/5/13/chartex" xmlns:cx8="http://schemas.microsoft.com/office/drawing/2016/5/14/chartex" xmlns:mc="http://schemas.openxmlformats.org/markup-compatibility/2006" xmlns:aink="http://schemas.microsoft.com/office/drawing/2016/ink" xmlns:am3d="http://schemas.microsoft.com/office/drawing/2017/model3d" xmlns:o="urn:schemas-microsoft-com:office:office" xmlns:r="http://schemas.openxmlformats.org/officeDocument/2006/relationships" xmlns:m="http://schemas.openxmlformats.org/officeDocument/2006/math" xmlns:v="urn:schemas-microsoft-com:vml" xmlns:wp14="http://schemas.microsoft.com/office/word/2010/wordprocessingDrawing" xmlns:wp="http://schemas.openxmlformats.org/drawingml/2006/wordprocessingDrawing" xmlns:w10="urn:schemas-microsoft-com:office:word" xmlns:w="http://schemas.openxmlformats.org/wordprocessingml/2006/main" xmlns:w14="http://schemas.microsoft.com/office/word/2010/wordml" xmlns:w15="http://schemas.microsoft.com/office/word/2012/wordml" xmlns:w16cex="http://schemas.microsoft.com/office/word/2018/wordml/cex" xmlns:w16cid="http://schemas.microsoft.com/office/word/2016/wordml/cid" xmlns:w16="http://schemas.microsoft.com/office/word/2018/wordml" xmlns:w16se="http://schemas.microsoft.com/office/word/2015/wordml/symex" xmlns:wpg="http://schemas.microsoft.com/office/word/2010/wordprocessingGroup" xmlns:wpi="http://schemas.microsoft.com/office/word/2010/wordprocessingInk" xmlns:wne="http://schemas.microsoft.com/office/word/2006/wordml" xmlns:wps="http://schemas.microsoft.com/office/word/2010/wordprocessingShape" mc:Ignorable="w14 w15 w16se w16cid w16 w16cex wp14">
   <w:abstractNum w:abstractNumId="0" w15:restartNumberingAfterBreak="0">
     <w:nsid w:val="FFFFFFFB"/>
     <w:multiLevelType w:val="multilevel"/>
@@ -9288,68 +9258,68 @@
       </w:rPr>
     </w:lvl>
   </w:abstractNum>
-  <w:num w:numId="1" w16cid:durableId="1331298458">
+  <w:num w:numId="1">
     <w:abstractNumId w:val="0"/>
   </w:num>
-  <w:num w:numId="2" w16cid:durableId="1481119637">
+  <w:num w:numId="2">
     <w:abstractNumId w:val="7"/>
   </w:num>
-  <w:num w:numId="3" w16cid:durableId="626394498">
+  <w:num w:numId="3">
     <w:abstractNumId w:val="4"/>
   </w:num>
-  <w:num w:numId="4" w16cid:durableId="747464228">
+  <w:num w:numId="4">
     <w:abstractNumId w:val="15"/>
   </w:num>
-  <w:num w:numId="5" w16cid:durableId="1476527352">
+  <w:num w:numId="5">
     <w:abstractNumId w:val="13"/>
   </w:num>
-  <w:num w:numId="6" w16cid:durableId="293221297">
+  <w:num w:numId="6">
     <w:abstractNumId w:val="0"/>
   </w:num>
-  <w:num w:numId="7" w16cid:durableId="673456374">
+  <w:num w:numId="7">
     <w:abstractNumId w:val="0"/>
   </w:num>
-  <w:num w:numId="8" w16cid:durableId="551845127">
+  <w:num w:numId="8">
     <w:abstractNumId w:val="0"/>
   </w:num>
-  <w:num w:numId="9" w16cid:durableId="2034383985">
+  <w:num w:numId="9">
     <w:abstractNumId w:val="3"/>
   </w:num>
-  <w:num w:numId="10" w16cid:durableId="734932813">
+  <w:num w:numId="10">
     <w:abstractNumId w:val="14"/>
   </w:num>
-  <w:num w:numId="11" w16cid:durableId="999233670">
+  <w:num w:numId="11">
     <w:abstractNumId w:val="9"/>
   </w:num>
-  <w:num w:numId="12" w16cid:durableId="1319766644">
+  <w:num w:numId="12">
     <w:abstractNumId w:val="2"/>
   </w:num>
-  <w:num w:numId="13" w16cid:durableId="725034698">
+  <w:num w:numId="13">
     <w:abstractNumId w:val="10"/>
   </w:num>
-  <w:num w:numId="14" w16cid:durableId="1184128044">
+  <w:num w:numId="14">
     <w:abstractNumId w:val="6"/>
   </w:num>
-  <w:num w:numId="15" w16cid:durableId="813722560">
+  <w:num w:numId="15">
     <w:abstractNumId w:val="8"/>
   </w:num>
-  <w:num w:numId="16" w16cid:durableId="184295460">
+  <w:num w:numId="16">
     <w:abstractNumId w:val="12"/>
   </w:num>
-  <w:num w:numId="17" w16cid:durableId="1893344645">
+  <w:num w:numId="17">
     <w:abstractNumId w:val="5"/>
   </w:num>
-  <w:num w:numId="18" w16cid:durableId="1831824025">
+  <w:num w:numId="18">
     <w:abstractNumId w:val="11"/>
   </w:num>
-  <w:num w:numId="19" w16cid:durableId="489175276">
+  <w:num w:numId="19">
     <w:abstractNumId w:val="1"/>
   </w:num>
 </w:numbering>
 </file>
 
 <file path=word/styles.xml><?xml version="1.0" encoding="utf-8"?>
-<w:styles xmlns:mc="http://schemas.openxmlformats.org/markup-compatibility/2006" xmlns:r="http://schemas.openxmlformats.org/officeDocument/2006/relationships" xmlns:w="http://schemas.openxmlformats.org/wordprocessingml/2006/main" xmlns:w14="http://schemas.microsoft.com/office/word/2010/wordml" xmlns:w15="http://schemas.microsoft.com/office/word/2012/wordml" xmlns:w16cex="http://schemas.microsoft.com/office/word/2018/wordml/cex" xmlns:w16cid="http://schemas.microsoft.com/office/word/2016/wordml/cid" xmlns:w16="http://schemas.microsoft.com/office/word/2018/wordml" xmlns:w16du="http://schemas.microsoft.com/office/word/2023/wordml/word16du" xmlns:w16sdtdh="http://schemas.microsoft.com/office/word/2020/wordml/sdtdatahash" xmlns:w16sdtfl="http://schemas.microsoft.com/office/word/2024/wordml/sdtformatlock" xmlns:w16se="http://schemas.microsoft.com/office/word/2015/wordml/symex" mc:Ignorable="w14 w15 w16se w16cid w16 w16cex w16sdtdh w16sdtfl w16du">
+<w:styles xmlns:mc="http://schemas.openxmlformats.org/markup-compatibility/2006" xmlns:r="http://schemas.openxmlformats.org/officeDocument/2006/relationships" xmlns:w="http://schemas.openxmlformats.org/wordprocessingml/2006/main" xmlns:w14="http://schemas.microsoft.com/office/word/2010/wordml" xmlns:w15="http://schemas.microsoft.com/office/word/2012/wordml" xmlns:w16cex="http://schemas.microsoft.com/office/word/2018/wordml/cex" xmlns:w16cid="http://schemas.microsoft.com/office/word/2016/wordml/cid" xmlns:w16="http://schemas.microsoft.com/office/word/2018/wordml" xmlns:w16se="http://schemas.microsoft.com/office/word/2015/wordml/symex" mc:Ignorable="w14 w15 w16se w16cid w16 w16cex">
   <w:docDefaults>
     <w:rPrDefault>
       <w:rPr>

</xml_diff>

<commit_message>
add laporan project 3
</commit_message>
<xml_diff>
--- a/IEEE_SRS_-_SRE_Object_Oriented.docx
+++ b/IEEE_SRS_-_SRE_Object_Oriented.docx
@@ -304,17 +304,18 @@
         <w:lastRenderedPageBreak/>
         <w:t>Table of Contents</w:t>
       </w:r>
+      <w:bookmarkStart w:id="5" w:name="_GoBack"/>
+      <w:bookmarkEnd w:id="5"/>
     </w:p>
     <w:p>
       <w:pPr>
         <w:pStyle w:val="TOC1"/>
-        <w:spacing w:before="0" w:line="360" w:lineRule="auto"/>
         <w:rPr>
           <w:rFonts w:asciiTheme="minorHAnsi" w:eastAsiaTheme="minorEastAsia" w:hAnsiTheme="minorHAnsi" w:cstheme="minorBidi"/>
           <w:b w:val="0"/>
           <w:sz w:val="22"/>
           <w:szCs w:val="22"/>
-          <w:lang w:val="id-ID" w:eastAsia="id-ID"/>
+          <w:lang w:val="en-ID" w:eastAsia="en-ID"/>
         </w:rPr>
       </w:pPr>
       <w:r>
@@ -347,7 +348,7 @@
           <w:b w:val="0"/>
           <w:sz w:val="22"/>
           <w:szCs w:val="22"/>
-          <w:lang w:val="id-ID" w:eastAsia="id-ID"/>
+          <w:lang w:val="en-ID" w:eastAsia="en-ID"/>
         </w:rPr>
         <w:tab/>
       </w:r>
@@ -364,7 +365,7 @@
         <w:fldChar w:fldCharType="begin"/>
       </w:r>
       <w:r>
-        <w:instrText xml:space="preserve"> PAGEREF _Toc485163096 \h </w:instrText>
+        <w:instrText xml:space="preserve"> PAGEREF _Toc202103148 \h </w:instrText>
       </w:r>
       <w:r>
         <w:fldChar w:fldCharType="separate"/>
@@ -382,12 +383,11 @@
         <w:tabs>
           <w:tab w:val="left" w:pos="960"/>
         </w:tabs>
-        <w:spacing w:line="360" w:lineRule="auto"/>
         <w:rPr>
           <w:rFonts w:asciiTheme="minorHAnsi" w:eastAsiaTheme="minorEastAsia" w:hAnsiTheme="minorHAnsi" w:cstheme="minorBidi"/>
           <w:noProof/>
           <w:szCs w:val="22"/>
-          <w:lang w:val="id-ID" w:eastAsia="id-ID"/>
+          <w:lang w:val="en-ID" w:eastAsia="en-ID"/>
         </w:rPr>
       </w:pPr>
       <w:r>
@@ -401,7 +401,7 @@
           <w:rFonts w:asciiTheme="minorHAnsi" w:eastAsiaTheme="minorEastAsia" w:hAnsiTheme="minorHAnsi" w:cstheme="minorBidi"/>
           <w:noProof/>
           <w:szCs w:val="22"/>
-          <w:lang w:val="id-ID" w:eastAsia="id-ID"/>
+          <w:lang w:val="en-ID" w:eastAsia="en-ID"/>
         </w:rPr>
         <w:tab/>
       </w:r>
@@ -428,7 +428,7 @@
         <w:rPr>
           <w:noProof/>
         </w:rPr>
-        <w:instrText xml:space="preserve"> PAGEREF _Toc485163097 \h </w:instrText>
+        <w:instrText xml:space="preserve"> PAGEREF _Toc202103149 \h </w:instrText>
       </w:r>
       <w:r>
         <w:rPr>
@@ -460,12 +460,11 @@
         <w:tabs>
           <w:tab w:val="left" w:pos="960"/>
         </w:tabs>
-        <w:spacing w:line="360" w:lineRule="auto"/>
         <w:rPr>
           <w:rFonts w:asciiTheme="minorHAnsi" w:eastAsiaTheme="minorEastAsia" w:hAnsiTheme="minorHAnsi" w:cstheme="minorBidi"/>
           <w:noProof/>
           <w:szCs w:val="22"/>
-          <w:lang w:val="id-ID" w:eastAsia="id-ID"/>
+          <w:lang w:val="en-ID" w:eastAsia="en-ID"/>
         </w:rPr>
       </w:pPr>
       <w:r>
@@ -479,7 +478,7 @@
           <w:rFonts w:asciiTheme="minorHAnsi" w:eastAsiaTheme="minorEastAsia" w:hAnsiTheme="minorHAnsi" w:cstheme="minorBidi"/>
           <w:noProof/>
           <w:szCs w:val="22"/>
-          <w:lang w:val="id-ID" w:eastAsia="id-ID"/>
+          <w:lang w:val="en-ID" w:eastAsia="en-ID"/>
         </w:rPr>
         <w:tab/>
       </w:r>
@@ -506,7 +505,7 @@
         <w:rPr>
           <w:noProof/>
         </w:rPr>
-        <w:instrText xml:space="preserve"> PAGEREF _Toc485163098 \h </w:instrText>
+        <w:instrText xml:space="preserve"> PAGEREF _Toc202103150 \h </w:instrText>
       </w:r>
       <w:r>
         <w:rPr>
@@ -538,12 +537,11 @@
         <w:tabs>
           <w:tab w:val="left" w:pos="960"/>
         </w:tabs>
-        <w:spacing w:line="360" w:lineRule="auto"/>
         <w:rPr>
           <w:rFonts w:asciiTheme="minorHAnsi" w:eastAsiaTheme="minorEastAsia" w:hAnsiTheme="minorHAnsi" w:cstheme="minorBidi"/>
           <w:noProof/>
           <w:szCs w:val="22"/>
-          <w:lang w:val="id-ID" w:eastAsia="id-ID"/>
+          <w:lang w:val="en-ID" w:eastAsia="en-ID"/>
         </w:rPr>
       </w:pPr>
       <w:r>
@@ -557,7 +555,7 @@
           <w:rFonts w:asciiTheme="minorHAnsi" w:eastAsiaTheme="minorEastAsia" w:hAnsiTheme="minorHAnsi" w:cstheme="minorBidi"/>
           <w:noProof/>
           <w:szCs w:val="22"/>
-          <w:lang w:val="id-ID" w:eastAsia="id-ID"/>
+          <w:lang w:val="en-ID" w:eastAsia="en-ID"/>
         </w:rPr>
         <w:tab/>
       </w:r>
@@ -584,7 +582,7 @@
         <w:rPr>
           <w:noProof/>
         </w:rPr>
-        <w:instrText xml:space="preserve"> PAGEREF _Toc485163099 \h </w:instrText>
+        <w:instrText xml:space="preserve"> PAGEREF _Toc202103151 \h </w:instrText>
       </w:r>
       <w:r>
         <w:rPr>
@@ -616,12 +614,11 @@
         <w:tabs>
           <w:tab w:val="left" w:pos="960"/>
         </w:tabs>
-        <w:spacing w:line="360" w:lineRule="auto"/>
         <w:rPr>
           <w:rFonts w:asciiTheme="minorHAnsi" w:eastAsiaTheme="minorEastAsia" w:hAnsiTheme="minorHAnsi" w:cstheme="minorBidi"/>
           <w:noProof/>
           <w:szCs w:val="22"/>
-          <w:lang w:val="id-ID" w:eastAsia="id-ID"/>
+          <w:lang w:val="en-ID" w:eastAsia="en-ID"/>
         </w:rPr>
       </w:pPr>
       <w:r>
@@ -635,7 +632,7 @@
           <w:rFonts w:asciiTheme="minorHAnsi" w:eastAsiaTheme="minorEastAsia" w:hAnsiTheme="minorHAnsi" w:cstheme="minorBidi"/>
           <w:noProof/>
           <w:szCs w:val="22"/>
-          <w:lang w:val="id-ID" w:eastAsia="id-ID"/>
+          <w:lang w:val="en-ID" w:eastAsia="en-ID"/>
         </w:rPr>
         <w:tab/>
       </w:r>
@@ -661,7 +658,7 @@
         <w:rPr>
           <w:noProof/>
         </w:rPr>
-        <w:instrText xml:space="preserve"> PAGEREF _Toc485163100 \h </w:instrText>
+        <w:instrText xml:space="preserve"> PAGEREF _Toc202103152 \h </w:instrText>
       </w:r>
       <w:r>
         <w:rPr>
@@ -678,7 +675,7 @@
         <w:rPr>
           <w:noProof/>
         </w:rPr>
-        <w:t>1</w:t>
+        <w:t>2</w:t>
       </w:r>
       <w:r>
         <w:rPr>
@@ -693,12 +690,11 @@
         <w:tabs>
           <w:tab w:val="left" w:pos="960"/>
         </w:tabs>
-        <w:spacing w:line="360" w:lineRule="auto"/>
         <w:rPr>
           <w:rFonts w:asciiTheme="minorHAnsi" w:eastAsiaTheme="minorEastAsia" w:hAnsiTheme="minorHAnsi" w:cstheme="minorBidi"/>
           <w:noProof/>
           <w:szCs w:val="22"/>
-          <w:lang w:val="id-ID" w:eastAsia="id-ID"/>
+          <w:lang w:val="en-ID" w:eastAsia="en-ID"/>
         </w:rPr>
       </w:pPr>
       <w:r>
@@ -712,7 +708,7 @@
           <w:rFonts w:asciiTheme="minorHAnsi" w:eastAsiaTheme="minorEastAsia" w:hAnsiTheme="minorHAnsi" w:cstheme="minorBidi"/>
           <w:noProof/>
           <w:szCs w:val="22"/>
-          <w:lang w:val="id-ID" w:eastAsia="id-ID"/>
+          <w:lang w:val="en-ID" w:eastAsia="en-ID"/>
         </w:rPr>
         <w:tab/>
       </w:r>
@@ -745,7 +741,7 @@
         <w:rPr>
           <w:noProof/>
         </w:rPr>
-        <w:instrText xml:space="preserve"> PAGEREF _Toc485163101 \h </w:instrText>
+        <w:instrText xml:space="preserve"> PAGEREF _Toc202103153 \h </w:instrText>
       </w:r>
       <w:r>
         <w:rPr>
@@ -762,7 +758,7 @@
         <w:rPr>
           <w:noProof/>
         </w:rPr>
-        <w:t>1</w:t>
+        <w:t>2</w:t>
       </w:r>
       <w:r>
         <w:rPr>
@@ -774,13 +770,12 @@
     <w:p>
       <w:pPr>
         <w:pStyle w:val="TOC1"/>
-        <w:spacing w:before="0" w:line="360" w:lineRule="auto"/>
         <w:rPr>
           <w:rFonts w:asciiTheme="minorHAnsi" w:eastAsiaTheme="minorEastAsia" w:hAnsiTheme="minorHAnsi" w:cstheme="minorBidi"/>
           <w:b w:val="0"/>
           <w:sz w:val="22"/>
           <w:szCs w:val="22"/>
-          <w:lang w:val="id-ID" w:eastAsia="id-ID"/>
+          <w:lang w:val="en-ID" w:eastAsia="en-ID"/>
         </w:rPr>
       </w:pPr>
       <w:r>
@@ -792,7 +787,7 @@
           <w:b w:val="0"/>
           <w:sz w:val="22"/>
           <w:szCs w:val="22"/>
-          <w:lang w:val="id-ID" w:eastAsia="id-ID"/>
+          <w:lang w:val="en-ID" w:eastAsia="en-ID"/>
         </w:rPr>
         <w:tab/>
       </w:r>
@@ -809,13 +804,13 @@
         <w:fldChar w:fldCharType="begin"/>
       </w:r>
       <w:r>
-        <w:instrText xml:space="preserve"> PAGEREF _Toc485163102 \h </w:instrText>
+        <w:instrText xml:space="preserve"> PAGEREF _Toc202103154 \h </w:instrText>
       </w:r>
       <w:r>
         <w:fldChar w:fldCharType="separate"/>
       </w:r>
       <w:r>
-        <w:t>2</w:t>
+        <w:t>3</w:t>
       </w:r>
       <w:r>
         <w:fldChar w:fldCharType="end"/>
@@ -827,12 +822,11 @@
         <w:tabs>
           <w:tab w:val="left" w:pos="960"/>
         </w:tabs>
-        <w:spacing w:line="360" w:lineRule="auto"/>
         <w:rPr>
           <w:rFonts w:asciiTheme="minorHAnsi" w:eastAsiaTheme="minorEastAsia" w:hAnsiTheme="minorHAnsi" w:cstheme="minorBidi"/>
           <w:noProof/>
           <w:szCs w:val="22"/>
-          <w:lang w:val="id-ID" w:eastAsia="id-ID"/>
+          <w:lang w:val="en-ID" w:eastAsia="en-ID"/>
         </w:rPr>
       </w:pPr>
       <w:r>
@@ -846,7 +840,7 @@
           <w:rFonts w:asciiTheme="minorHAnsi" w:eastAsiaTheme="minorEastAsia" w:hAnsiTheme="minorHAnsi" w:cstheme="minorBidi"/>
           <w:noProof/>
           <w:szCs w:val="22"/>
-          <w:lang w:val="id-ID" w:eastAsia="id-ID"/>
+          <w:lang w:val="en-ID" w:eastAsia="en-ID"/>
         </w:rPr>
         <w:tab/>
       </w:r>
@@ -873,7 +867,7 @@
         <w:rPr>
           <w:noProof/>
         </w:rPr>
-        <w:instrText xml:space="preserve"> PAGEREF _Toc485163103 \h </w:instrText>
+        <w:instrText xml:space="preserve"> PAGEREF _Toc202103155 \h </w:instrText>
       </w:r>
       <w:r>
         <w:rPr>
@@ -890,7 +884,7 @@
         <w:rPr>
           <w:noProof/>
         </w:rPr>
-        <w:t>2</w:t>
+        <w:t>3</w:t>
       </w:r>
       <w:r>
         <w:rPr>
@@ -905,12 +899,11 @@
         <w:tabs>
           <w:tab w:val="left" w:pos="960"/>
         </w:tabs>
-        <w:spacing w:line="360" w:lineRule="auto"/>
         <w:rPr>
           <w:rFonts w:asciiTheme="minorHAnsi" w:eastAsiaTheme="minorEastAsia" w:hAnsiTheme="minorHAnsi" w:cstheme="minorBidi"/>
           <w:noProof/>
           <w:szCs w:val="22"/>
-          <w:lang w:val="id-ID" w:eastAsia="id-ID"/>
+          <w:lang w:val="en-ID" w:eastAsia="en-ID"/>
         </w:rPr>
       </w:pPr>
       <w:r>
@@ -924,7 +917,7 @@
           <w:rFonts w:asciiTheme="minorHAnsi" w:eastAsiaTheme="minorEastAsia" w:hAnsiTheme="minorHAnsi" w:cstheme="minorBidi"/>
           <w:noProof/>
           <w:szCs w:val="22"/>
-          <w:lang w:val="id-ID" w:eastAsia="id-ID"/>
+          <w:lang w:val="en-ID" w:eastAsia="en-ID"/>
         </w:rPr>
         <w:tab/>
       </w:r>
@@ -951,7 +944,7 @@
         <w:rPr>
           <w:noProof/>
         </w:rPr>
-        <w:instrText xml:space="preserve"> PAGEREF _Toc485163104 \h </w:instrText>
+        <w:instrText xml:space="preserve"> PAGEREF _Toc202103156 \h </w:instrText>
       </w:r>
       <w:r>
         <w:rPr>
@@ -968,7 +961,7 @@
         <w:rPr>
           <w:noProof/>
         </w:rPr>
-        <w:t>2</w:t>
+        <w:t>3</w:t>
       </w:r>
       <w:r>
         <w:rPr>
@@ -983,12 +976,11 @@
         <w:tabs>
           <w:tab w:val="left" w:pos="960"/>
         </w:tabs>
-        <w:spacing w:line="360" w:lineRule="auto"/>
         <w:rPr>
           <w:rFonts w:asciiTheme="minorHAnsi" w:eastAsiaTheme="minorEastAsia" w:hAnsiTheme="minorHAnsi" w:cstheme="minorBidi"/>
           <w:noProof/>
           <w:szCs w:val="22"/>
-          <w:lang w:val="id-ID" w:eastAsia="id-ID"/>
+          <w:lang w:val="en-ID" w:eastAsia="en-ID"/>
         </w:rPr>
       </w:pPr>
       <w:r>
@@ -1002,7 +994,7 @@
           <w:rFonts w:asciiTheme="minorHAnsi" w:eastAsiaTheme="minorEastAsia" w:hAnsiTheme="minorHAnsi" w:cstheme="minorBidi"/>
           <w:noProof/>
           <w:szCs w:val="22"/>
-          <w:lang w:val="id-ID" w:eastAsia="id-ID"/>
+          <w:lang w:val="en-ID" w:eastAsia="en-ID"/>
         </w:rPr>
         <w:tab/>
       </w:r>
@@ -1029,7 +1021,7 @@
         <w:rPr>
           <w:noProof/>
         </w:rPr>
-        <w:instrText xml:space="preserve"> PAGEREF _Toc485163105 \h </w:instrText>
+        <w:instrText xml:space="preserve"> PAGEREF _Toc202103157 \h </w:instrText>
       </w:r>
       <w:r>
         <w:rPr>
@@ -1046,7 +1038,7 @@
         <w:rPr>
           <w:noProof/>
         </w:rPr>
-        <w:t>2</w:t>
+        <w:t>3</w:t>
       </w:r>
       <w:r>
         <w:rPr>
@@ -1061,12 +1053,11 @@
         <w:tabs>
           <w:tab w:val="left" w:pos="960"/>
         </w:tabs>
-        <w:spacing w:line="360" w:lineRule="auto"/>
         <w:rPr>
           <w:rFonts w:asciiTheme="minorHAnsi" w:eastAsiaTheme="minorEastAsia" w:hAnsiTheme="minorHAnsi" w:cstheme="minorBidi"/>
           <w:noProof/>
           <w:szCs w:val="22"/>
-          <w:lang w:val="id-ID" w:eastAsia="id-ID"/>
+          <w:lang w:val="en-ID" w:eastAsia="en-ID"/>
         </w:rPr>
       </w:pPr>
       <w:r>
@@ -1080,7 +1071,7 @@
           <w:rFonts w:asciiTheme="minorHAnsi" w:eastAsiaTheme="minorEastAsia" w:hAnsiTheme="minorHAnsi" w:cstheme="minorBidi"/>
           <w:noProof/>
           <w:szCs w:val="22"/>
-          <w:lang w:val="id-ID" w:eastAsia="id-ID"/>
+          <w:lang w:val="en-ID" w:eastAsia="en-ID"/>
         </w:rPr>
         <w:tab/>
       </w:r>
@@ -1107,7 +1098,7 @@
         <w:rPr>
           <w:noProof/>
         </w:rPr>
-        <w:instrText xml:space="preserve"> PAGEREF _Toc485163106 \h </w:instrText>
+        <w:instrText xml:space="preserve"> PAGEREF _Toc202103158 \h </w:instrText>
       </w:r>
       <w:r>
         <w:rPr>
@@ -1124,7 +1115,7 @@
         <w:rPr>
           <w:noProof/>
         </w:rPr>
-        <w:t>2</w:t>
+        <w:t>4</w:t>
       </w:r>
       <w:r>
         <w:rPr>
@@ -1139,17 +1130,17 @@
         <w:tabs>
           <w:tab w:val="left" w:pos="960"/>
         </w:tabs>
-        <w:spacing w:line="360" w:lineRule="auto"/>
         <w:rPr>
           <w:rFonts w:asciiTheme="minorHAnsi" w:eastAsiaTheme="minorEastAsia" w:hAnsiTheme="minorHAnsi" w:cstheme="minorBidi"/>
           <w:noProof/>
           <w:szCs w:val="22"/>
-          <w:lang w:val="id-ID" w:eastAsia="id-ID"/>
-        </w:rPr>
-      </w:pPr>
-      <w:r>
-        <w:rPr>
-          <w:noProof/>
+          <w:lang w:val="en-ID" w:eastAsia="en-ID"/>
+        </w:rPr>
+      </w:pPr>
+      <w:r>
+        <w:rPr>
+          <w:noProof/>
+          <w:lang w:val="id-ID"/>
         </w:rPr>
         <w:t>2.5</w:t>
       </w:r>
@@ -1158,7 +1149,7 @@
           <w:rFonts w:asciiTheme="minorHAnsi" w:eastAsiaTheme="minorEastAsia" w:hAnsiTheme="minorHAnsi" w:cstheme="minorBidi"/>
           <w:noProof/>
           <w:szCs w:val="22"/>
-          <w:lang w:val="id-ID" w:eastAsia="id-ID"/>
+          <w:lang w:val="en-ID" w:eastAsia="en-ID"/>
         </w:rPr>
         <w:tab/>
       </w:r>
@@ -1185,7 +1176,7 @@
         <w:rPr>
           <w:noProof/>
         </w:rPr>
-        <w:instrText xml:space="preserve"> PAGEREF _Toc485163107 \h </w:instrText>
+        <w:instrText xml:space="preserve"> PAGEREF _Toc202103159 \h </w:instrText>
       </w:r>
       <w:r>
         <w:rPr>
@@ -1202,7 +1193,7 @@
         <w:rPr>
           <w:noProof/>
         </w:rPr>
-        <w:t>2</w:t>
+        <w:t>4</w:t>
       </w:r>
       <w:r>
         <w:rPr>
@@ -1217,12 +1208,11 @@
         <w:tabs>
           <w:tab w:val="left" w:pos="960"/>
         </w:tabs>
-        <w:spacing w:line="360" w:lineRule="auto"/>
         <w:rPr>
           <w:rFonts w:asciiTheme="minorHAnsi" w:eastAsiaTheme="minorEastAsia" w:hAnsiTheme="minorHAnsi" w:cstheme="minorBidi"/>
           <w:noProof/>
           <w:szCs w:val="22"/>
-          <w:lang w:val="id-ID" w:eastAsia="id-ID"/>
+          <w:lang w:val="en-ID" w:eastAsia="en-ID"/>
         </w:rPr>
       </w:pPr>
       <w:r>
@@ -1236,7 +1226,7 @@
           <w:rFonts w:asciiTheme="minorHAnsi" w:eastAsiaTheme="minorEastAsia" w:hAnsiTheme="minorHAnsi" w:cstheme="minorBidi"/>
           <w:noProof/>
           <w:szCs w:val="22"/>
-          <w:lang w:val="id-ID" w:eastAsia="id-ID"/>
+          <w:lang w:val="en-ID" w:eastAsia="en-ID"/>
         </w:rPr>
         <w:tab/>
       </w:r>
@@ -1263,7 +1253,7 @@
         <w:rPr>
           <w:noProof/>
         </w:rPr>
-        <w:instrText xml:space="preserve"> PAGEREF _Toc485163108 \h </w:instrText>
+        <w:instrText xml:space="preserve"> PAGEREF _Toc202103160 \h </w:instrText>
       </w:r>
       <w:r>
         <w:rPr>
@@ -1280,7 +1270,7 @@
         <w:rPr>
           <w:noProof/>
         </w:rPr>
-        <w:t>3</w:t>
+        <w:t>5</w:t>
       </w:r>
       <w:r>
         <w:rPr>
@@ -1292,13 +1282,12 @@
     <w:p>
       <w:pPr>
         <w:pStyle w:val="TOC1"/>
-        <w:spacing w:before="0" w:line="360" w:lineRule="auto"/>
         <w:rPr>
           <w:rFonts w:asciiTheme="minorHAnsi" w:eastAsiaTheme="minorEastAsia" w:hAnsiTheme="minorHAnsi" w:cstheme="minorBidi"/>
           <w:b w:val="0"/>
           <w:sz w:val="22"/>
           <w:szCs w:val="22"/>
-          <w:lang w:val="id-ID" w:eastAsia="id-ID"/>
+          <w:lang w:val="en-ID" w:eastAsia="en-ID"/>
         </w:rPr>
       </w:pPr>
       <w:r>
@@ -1310,7 +1299,7 @@
           <w:b w:val="0"/>
           <w:sz w:val="22"/>
           <w:szCs w:val="22"/>
-          <w:lang w:val="id-ID" w:eastAsia="id-ID"/>
+          <w:lang w:val="en-ID" w:eastAsia="en-ID"/>
         </w:rPr>
         <w:tab/>
       </w:r>
@@ -1336,13 +1325,13 @@
         <w:fldChar w:fldCharType="begin"/>
       </w:r>
       <w:r>
-        <w:instrText xml:space="preserve"> PAGEREF _Toc485163109 \h </w:instrText>
+        <w:instrText xml:space="preserve"> PAGEREF _Toc202103161 \h </w:instrText>
       </w:r>
       <w:r>
         <w:fldChar w:fldCharType="separate"/>
       </w:r>
       <w:r>
-        <w:t>4</w:t>
+        <w:t>6</w:t>
       </w:r>
       <w:r>
         <w:fldChar w:fldCharType="end"/>
@@ -1354,12 +1343,11 @@
         <w:tabs>
           <w:tab w:val="left" w:pos="960"/>
         </w:tabs>
-        <w:spacing w:line="360" w:lineRule="auto"/>
         <w:rPr>
           <w:rFonts w:asciiTheme="minorHAnsi" w:eastAsiaTheme="minorEastAsia" w:hAnsiTheme="minorHAnsi" w:cstheme="minorBidi"/>
           <w:noProof/>
           <w:szCs w:val="22"/>
-          <w:lang w:val="id-ID" w:eastAsia="id-ID"/>
+          <w:lang w:val="en-ID" w:eastAsia="en-ID"/>
         </w:rPr>
       </w:pPr>
       <w:r>
@@ -1373,7 +1361,7 @@
           <w:rFonts w:asciiTheme="minorHAnsi" w:eastAsiaTheme="minorEastAsia" w:hAnsiTheme="minorHAnsi" w:cstheme="minorBidi"/>
           <w:noProof/>
           <w:szCs w:val="22"/>
-          <w:lang w:val="id-ID" w:eastAsia="id-ID"/>
+          <w:lang w:val="en-ID" w:eastAsia="en-ID"/>
         </w:rPr>
         <w:tab/>
       </w:r>
@@ -1399,7 +1387,7 @@
         <w:rPr>
           <w:noProof/>
         </w:rPr>
-        <w:instrText xml:space="preserve"> PAGEREF _Toc485163110 \h </w:instrText>
+        <w:instrText xml:space="preserve"> PAGEREF _Toc202103162 \h </w:instrText>
       </w:r>
       <w:r>
         <w:rPr>
@@ -1416,7 +1404,7 @@
         <w:rPr>
           <w:noProof/>
         </w:rPr>
-        <w:t>4</w:t>
+        <w:t>6</w:t>
       </w:r>
       <w:r>
         <w:rPr>
@@ -1431,12 +1419,11 @@
         <w:tabs>
           <w:tab w:val="left" w:pos="960"/>
         </w:tabs>
-        <w:spacing w:line="360" w:lineRule="auto"/>
         <w:rPr>
           <w:rFonts w:asciiTheme="minorHAnsi" w:eastAsiaTheme="minorEastAsia" w:hAnsiTheme="minorHAnsi" w:cstheme="minorBidi"/>
           <w:noProof/>
           <w:szCs w:val="22"/>
-          <w:lang w:val="id-ID" w:eastAsia="id-ID"/>
+          <w:lang w:val="en-ID" w:eastAsia="en-ID"/>
         </w:rPr>
       </w:pPr>
       <w:r>
@@ -1451,7 +1438,7 @@
           <w:rFonts w:asciiTheme="minorHAnsi" w:eastAsiaTheme="minorEastAsia" w:hAnsiTheme="minorHAnsi" w:cstheme="minorBidi"/>
           <w:noProof/>
           <w:szCs w:val="22"/>
-          <w:lang w:val="id-ID" w:eastAsia="id-ID"/>
+          <w:lang w:val="en-ID" w:eastAsia="en-ID"/>
         </w:rPr>
         <w:tab/>
       </w:r>
@@ -1478,7 +1465,7 @@
         <w:rPr>
           <w:noProof/>
         </w:rPr>
-        <w:instrText xml:space="preserve"> PAGEREF _Toc485163111 \h </w:instrText>
+        <w:instrText xml:space="preserve"> PAGEREF _Toc202103163 \h </w:instrText>
       </w:r>
       <w:r>
         <w:rPr>
@@ -1495,7 +1482,7 @@
         <w:rPr>
           <w:noProof/>
         </w:rPr>
-        <w:t>4</w:t>
+        <w:t>6</w:t>
       </w:r>
       <w:r>
         <w:rPr>
@@ -1510,12 +1497,11 @@
         <w:tabs>
           <w:tab w:val="left" w:pos="960"/>
         </w:tabs>
-        <w:spacing w:line="360" w:lineRule="auto"/>
         <w:rPr>
           <w:rFonts w:asciiTheme="minorHAnsi" w:eastAsiaTheme="minorEastAsia" w:hAnsiTheme="minorHAnsi" w:cstheme="minorBidi"/>
           <w:noProof/>
           <w:szCs w:val="22"/>
-          <w:lang w:val="id-ID" w:eastAsia="id-ID"/>
+          <w:lang w:val="en-ID" w:eastAsia="en-ID"/>
         </w:rPr>
       </w:pPr>
       <w:r>
@@ -1530,7 +1516,7 @@
           <w:rFonts w:asciiTheme="minorHAnsi" w:eastAsiaTheme="minorEastAsia" w:hAnsiTheme="minorHAnsi" w:cstheme="minorBidi"/>
           <w:noProof/>
           <w:szCs w:val="22"/>
-          <w:lang w:val="id-ID" w:eastAsia="id-ID"/>
+          <w:lang w:val="en-ID" w:eastAsia="en-ID"/>
         </w:rPr>
         <w:tab/>
       </w:r>
@@ -1557,7 +1543,7 @@
         <w:rPr>
           <w:noProof/>
         </w:rPr>
-        <w:instrText xml:space="preserve"> PAGEREF _Toc485163112 \h </w:instrText>
+        <w:instrText xml:space="preserve"> PAGEREF _Toc202103164 \h </w:instrText>
       </w:r>
       <w:r>
         <w:rPr>
@@ -1574,7 +1560,7 @@
         <w:rPr>
           <w:noProof/>
         </w:rPr>
-        <w:t>4</w:t>
+        <w:t>6</w:t>
       </w:r>
       <w:r>
         <w:rPr>
@@ -1589,12 +1575,11 @@
         <w:tabs>
           <w:tab w:val="left" w:pos="960"/>
         </w:tabs>
-        <w:spacing w:line="360" w:lineRule="auto"/>
         <w:rPr>
           <w:rFonts w:asciiTheme="minorHAnsi" w:eastAsiaTheme="minorEastAsia" w:hAnsiTheme="minorHAnsi" w:cstheme="minorBidi"/>
           <w:noProof/>
           <w:szCs w:val="22"/>
-          <w:lang w:val="id-ID" w:eastAsia="id-ID"/>
+          <w:lang w:val="en-ID" w:eastAsia="en-ID"/>
         </w:rPr>
       </w:pPr>
       <w:r>
@@ -1609,7 +1594,7 @@
           <w:rFonts w:asciiTheme="minorHAnsi" w:eastAsiaTheme="minorEastAsia" w:hAnsiTheme="minorHAnsi" w:cstheme="minorBidi"/>
           <w:noProof/>
           <w:szCs w:val="22"/>
-          <w:lang w:val="id-ID" w:eastAsia="id-ID"/>
+          <w:lang w:val="en-ID" w:eastAsia="en-ID"/>
         </w:rPr>
         <w:tab/>
       </w:r>
@@ -1636,7 +1621,7 @@
         <w:rPr>
           <w:noProof/>
         </w:rPr>
-        <w:instrText xml:space="preserve"> PAGEREF _Toc485163113 \h </w:instrText>
+        <w:instrText xml:space="preserve"> PAGEREF _Toc202103165 \h </w:instrText>
       </w:r>
       <w:r>
         <w:rPr>
@@ -1653,7 +1638,7 @@
         <w:rPr>
           <w:noProof/>
         </w:rPr>
-        <w:t>4</w:t>
+        <w:t>7</w:t>
       </w:r>
       <w:r>
         <w:rPr>
@@ -1665,13 +1650,12 @@
     <w:p>
       <w:pPr>
         <w:pStyle w:val="TOC1"/>
-        <w:spacing w:before="0" w:line="360" w:lineRule="auto"/>
         <w:rPr>
           <w:rFonts w:asciiTheme="minorHAnsi" w:eastAsiaTheme="minorEastAsia" w:hAnsiTheme="minorHAnsi" w:cstheme="minorBidi"/>
           <w:b w:val="0"/>
           <w:sz w:val="22"/>
           <w:szCs w:val="22"/>
-          <w:lang w:val="id-ID" w:eastAsia="id-ID"/>
+          <w:lang w:val="en-ID" w:eastAsia="en-ID"/>
         </w:rPr>
       </w:pPr>
       <w:r>
@@ -1683,7 +1667,7 @@
           <w:b w:val="0"/>
           <w:sz w:val="22"/>
           <w:szCs w:val="22"/>
-          <w:lang w:val="id-ID" w:eastAsia="id-ID"/>
+          <w:lang w:val="en-ID" w:eastAsia="en-ID"/>
         </w:rPr>
         <w:tab/>
       </w:r>
@@ -1700,13 +1684,13 @@
         <w:fldChar w:fldCharType="begin"/>
       </w:r>
       <w:r>
-        <w:instrText xml:space="preserve"> PAGEREF _Toc485163114 \h </w:instrText>
+        <w:instrText xml:space="preserve"> PAGEREF _Toc202103166 \h </w:instrText>
       </w:r>
       <w:r>
         <w:fldChar w:fldCharType="separate"/>
       </w:r>
       <w:r>
-        <w:t>5</w:t>
+        <w:t>9</w:t>
       </w:r>
       <w:r>
         <w:fldChar w:fldCharType="end"/>
@@ -1718,12 +1702,11 @@
         <w:tabs>
           <w:tab w:val="left" w:pos="960"/>
         </w:tabs>
-        <w:spacing w:line="360" w:lineRule="auto"/>
         <w:rPr>
           <w:rFonts w:asciiTheme="minorHAnsi" w:eastAsiaTheme="minorEastAsia" w:hAnsiTheme="minorHAnsi" w:cstheme="minorBidi"/>
           <w:noProof/>
           <w:szCs w:val="22"/>
-          <w:lang w:val="id-ID" w:eastAsia="id-ID"/>
+          <w:lang w:val="en-ID" w:eastAsia="en-ID"/>
         </w:rPr>
       </w:pPr>
       <w:r>
@@ -1738,7 +1721,7 @@
           <w:rFonts w:asciiTheme="minorHAnsi" w:eastAsiaTheme="minorEastAsia" w:hAnsiTheme="minorHAnsi" w:cstheme="minorBidi"/>
           <w:noProof/>
           <w:szCs w:val="22"/>
-          <w:lang w:val="id-ID" w:eastAsia="id-ID"/>
+          <w:lang w:val="en-ID" w:eastAsia="en-ID"/>
         </w:rPr>
         <w:tab/>
       </w:r>
@@ -1765,7 +1748,7 @@
         <w:rPr>
           <w:noProof/>
         </w:rPr>
-        <w:instrText xml:space="preserve"> PAGEREF _Toc485163115 \h </w:instrText>
+        <w:instrText xml:space="preserve"> PAGEREF _Toc202103167 \h </w:instrText>
       </w:r>
       <w:r>
         <w:rPr>
@@ -1782,7 +1765,7 @@
         <w:rPr>
           <w:noProof/>
         </w:rPr>
-        <w:t>5</w:t>
+        <w:t>11</w:t>
       </w:r>
       <w:r>
         <w:rPr>
@@ -1797,12 +1780,11 @@
         <w:tabs>
           <w:tab w:val="left" w:pos="960"/>
         </w:tabs>
-        <w:spacing w:line="360" w:lineRule="auto"/>
         <w:rPr>
           <w:rFonts w:asciiTheme="minorHAnsi" w:eastAsiaTheme="minorEastAsia" w:hAnsiTheme="minorHAnsi" w:cstheme="minorBidi"/>
           <w:noProof/>
           <w:szCs w:val="22"/>
-          <w:lang w:val="id-ID" w:eastAsia="id-ID"/>
+          <w:lang w:val="en-ID" w:eastAsia="en-ID"/>
         </w:rPr>
       </w:pPr>
       <w:r>
@@ -1816,16 +1798,15 @@
           <w:rFonts w:asciiTheme="minorHAnsi" w:eastAsiaTheme="minorEastAsia" w:hAnsiTheme="minorHAnsi" w:cstheme="minorBidi"/>
           <w:noProof/>
           <w:szCs w:val="22"/>
-          <w:lang w:val="id-ID" w:eastAsia="id-ID"/>
+          <w:lang w:val="en-ID" w:eastAsia="en-ID"/>
         </w:rPr>
         <w:tab/>
       </w:r>
       <w:r>
         <w:rPr>
           <w:noProof/>
-          <w:lang w:val="id-ID"/>
-        </w:rPr>
-        <w:t>Nama Use Case 1</w:t>
+        </w:rPr>
+        <w:t>Use Case: Login</w:t>
       </w:r>
       <w:r>
         <w:rPr>
@@ -1843,7 +1824,7 @@
         <w:rPr>
           <w:noProof/>
         </w:rPr>
-        <w:instrText xml:space="preserve"> PAGEREF _Toc485163116 \h </w:instrText>
+        <w:instrText xml:space="preserve"> PAGEREF _Toc202103168 \h </w:instrText>
       </w:r>
       <w:r>
         <w:rPr>
@@ -1860,7 +1841,7 @@
         <w:rPr>
           <w:noProof/>
         </w:rPr>
-        <w:t>5</w:t>
+        <w:t>11</w:t>
       </w:r>
       <w:r>
         <w:rPr>
@@ -1875,12 +1856,11 @@
         <w:tabs>
           <w:tab w:val="left" w:pos="960"/>
         </w:tabs>
-        <w:spacing w:line="360" w:lineRule="auto"/>
         <w:rPr>
           <w:rFonts w:asciiTheme="minorHAnsi" w:eastAsiaTheme="minorEastAsia" w:hAnsiTheme="minorHAnsi" w:cstheme="minorBidi"/>
           <w:noProof/>
           <w:szCs w:val="22"/>
-          <w:lang w:val="id-ID" w:eastAsia="id-ID"/>
+          <w:lang w:val="en-ID" w:eastAsia="en-ID"/>
         </w:rPr>
       </w:pPr>
       <w:r>
@@ -1895,16 +1875,15 @@
           <w:rFonts w:asciiTheme="minorHAnsi" w:eastAsiaTheme="minorEastAsia" w:hAnsiTheme="minorHAnsi" w:cstheme="minorBidi"/>
           <w:noProof/>
           <w:szCs w:val="22"/>
-          <w:lang w:val="id-ID" w:eastAsia="id-ID"/>
+          <w:lang w:val="en-ID" w:eastAsia="en-ID"/>
         </w:rPr>
         <w:tab/>
       </w:r>
       <w:r>
         <w:rPr>
           <w:noProof/>
-          <w:lang w:val="id-ID"/>
-        </w:rPr>
-        <w:t>Nama Use Case 2</w:t>
+        </w:rPr>
+        <w:t>Use Case: Transaksi Penjualan (Kasir)</w:t>
       </w:r>
       <w:r>
         <w:rPr>
@@ -1922,7 +1901,7 @@
         <w:rPr>
           <w:noProof/>
         </w:rPr>
-        <w:instrText xml:space="preserve"> PAGEREF _Toc485163117 \h </w:instrText>
+        <w:instrText xml:space="preserve"> PAGEREF _Toc202103169 \h </w:instrText>
       </w:r>
       <w:r>
         <w:rPr>
@@ -1939,7 +1918,7 @@
         <w:rPr>
           <w:noProof/>
         </w:rPr>
-        <w:t>5</w:t>
+        <w:t>13</w:t>
       </w:r>
       <w:r>
         <w:rPr>
@@ -1954,12 +1933,11 @@
         <w:tabs>
           <w:tab w:val="left" w:pos="960"/>
         </w:tabs>
-        <w:spacing w:line="360" w:lineRule="auto"/>
         <w:rPr>
           <w:rFonts w:asciiTheme="minorHAnsi" w:eastAsiaTheme="minorEastAsia" w:hAnsiTheme="minorHAnsi" w:cstheme="minorBidi"/>
           <w:noProof/>
           <w:szCs w:val="22"/>
-          <w:lang w:val="id-ID" w:eastAsia="id-ID"/>
+          <w:lang w:val="en-ID" w:eastAsia="en-ID"/>
         </w:rPr>
       </w:pPr>
       <w:r>
@@ -1974,13 +1952,321 @@
           <w:rFonts w:asciiTheme="minorHAnsi" w:eastAsiaTheme="minorEastAsia" w:hAnsiTheme="minorHAnsi" w:cstheme="minorBidi"/>
           <w:noProof/>
           <w:szCs w:val="22"/>
-          <w:lang w:val="id-ID" w:eastAsia="id-ID"/>
+          <w:lang w:val="en-ID" w:eastAsia="en-ID"/>
         </w:rPr>
         <w:tab/>
       </w:r>
       <w:r>
         <w:rPr>
           <w:noProof/>
+        </w:rPr>
+        <w:t>Use Case: History Transaksi</w:t>
+      </w:r>
+      <w:r>
+        <w:rPr>
+          <w:noProof/>
+        </w:rPr>
+        <w:tab/>
+      </w:r>
+      <w:r>
+        <w:rPr>
+          <w:noProof/>
+        </w:rPr>
+        <w:fldChar w:fldCharType="begin"/>
+      </w:r>
+      <w:r>
+        <w:rPr>
+          <w:noProof/>
+        </w:rPr>
+        <w:instrText xml:space="preserve"> PAGEREF _Toc202103170 \h </w:instrText>
+      </w:r>
+      <w:r>
+        <w:rPr>
+          <w:noProof/>
+        </w:rPr>
+      </w:r>
+      <w:r>
+        <w:rPr>
+          <w:noProof/>
+        </w:rPr>
+        <w:fldChar w:fldCharType="separate"/>
+      </w:r>
+      <w:r>
+        <w:rPr>
+          <w:noProof/>
+        </w:rPr>
+        <w:t>15</w:t>
+      </w:r>
+      <w:r>
+        <w:rPr>
+          <w:noProof/>
+        </w:rPr>
+        <w:fldChar w:fldCharType="end"/>
+      </w:r>
+    </w:p>
+    <w:p>
+      <w:pPr>
+        <w:pStyle w:val="TOC2"/>
+        <w:tabs>
+          <w:tab w:val="left" w:pos="960"/>
+        </w:tabs>
+        <w:rPr>
+          <w:rFonts w:asciiTheme="minorHAnsi" w:eastAsiaTheme="minorEastAsia" w:hAnsiTheme="minorHAnsi" w:cstheme="minorBidi"/>
+          <w:noProof/>
+          <w:szCs w:val="22"/>
+          <w:lang w:val="en-ID" w:eastAsia="en-ID"/>
+        </w:rPr>
+      </w:pPr>
+      <w:r>
+        <w:rPr>
+          <w:noProof/>
+          <w:lang w:val="id-ID"/>
+        </w:rPr>
+        <w:t>4.5</w:t>
+      </w:r>
+      <w:r>
+        <w:rPr>
+          <w:rFonts w:asciiTheme="minorHAnsi" w:eastAsiaTheme="minorEastAsia" w:hAnsiTheme="minorHAnsi" w:cstheme="minorBidi"/>
+          <w:noProof/>
+          <w:szCs w:val="22"/>
+          <w:lang w:val="en-ID" w:eastAsia="en-ID"/>
+        </w:rPr>
+        <w:tab/>
+      </w:r>
+      <w:r>
+        <w:rPr>
+          <w:noProof/>
+        </w:rPr>
+        <w:t>Use Case: Stok Bahan (Owner)</w:t>
+      </w:r>
+      <w:r>
+        <w:rPr>
+          <w:noProof/>
+        </w:rPr>
+        <w:tab/>
+      </w:r>
+      <w:r>
+        <w:rPr>
+          <w:noProof/>
+        </w:rPr>
+        <w:fldChar w:fldCharType="begin"/>
+      </w:r>
+      <w:r>
+        <w:rPr>
+          <w:noProof/>
+        </w:rPr>
+        <w:instrText xml:space="preserve"> PAGEREF _Toc202103171 \h </w:instrText>
+      </w:r>
+      <w:r>
+        <w:rPr>
+          <w:noProof/>
+        </w:rPr>
+      </w:r>
+      <w:r>
+        <w:rPr>
+          <w:noProof/>
+        </w:rPr>
+        <w:fldChar w:fldCharType="separate"/>
+      </w:r>
+      <w:r>
+        <w:rPr>
+          <w:noProof/>
+        </w:rPr>
+        <w:t>16</w:t>
+      </w:r>
+      <w:r>
+        <w:rPr>
+          <w:noProof/>
+        </w:rPr>
+        <w:fldChar w:fldCharType="end"/>
+      </w:r>
+    </w:p>
+    <w:p>
+      <w:pPr>
+        <w:pStyle w:val="TOC2"/>
+        <w:tabs>
+          <w:tab w:val="left" w:pos="960"/>
+        </w:tabs>
+        <w:rPr>
+          <w:rFonts w:asciiTheme="minorHAnsi" w:eastAsiaTheme="minorEastAsia" w:hAnsiTheme="minorHAnsi" w:cstheme="minorBidi"/>
+          <w:noProof/>
+          <w:szCs w:val="22"/>
+          <w:lang w:val="en-ID" w:eastAsia="en-ID"/>
+        </w:rPr>
+      </w:pPr>
+      <w:r>
+        <w:rPr>
+          <w:noProof/>
+          <w:lang w:val="id-ID"/>
+        </w:rPr>
+        <w:t>4.6</w:t>
+      </w:r>
+      <w:r>
+        <w:rPr>
+          <w:rFonts w:asciiTheme="minorHAnsi" w:eastAsiaTheme="minorEastAsia" w:hAnsiTheme="minorHAnsi" w:cstheme="minorBidi"/>
+          <w:noProof/>
+          <w:szCs w:val="22"/>
+          <w:lang w:val="en-ID" w:eastAsia="en-ID"/>
+        </w:rPr>
+        <w:tab/>
+      </w:r>
+      <w:r>
+        <w:rPr>
+          <w:noProof/>
+        </w:rPr>
+        <w:t>Use Case: Profile</w:t>
+      </w:r>
+      <w:r>
+        <w:rPr>
+          <w:noProof/>
+        </w:rPr>
+        <w:tab/>
+      </w:r>
+      <w:r>
+        <w:rPr>
+          <w:noProof/>
+        </w:rPr>
+        <w:fldChar w:fldCharType="begin"/>
+      </w:r>
+      <w:r>
+        <w:rPr>
+          <w:noProof/>
+        </w:rPr>
+        <w:instrText xml:space="preserve"> PAGEREF _Toc202103172 \h </w:instrText>
+      </w:r>
+      <w:r>
+        <w:rPr>
+          <w:noProof/>
+        </w:rPr>
+      </w:r>
+      <w:r>
+        <w:rPr>
+          <w:noProof/>
+        </w:rPr>
+        <w:fldChar w:fldCharType="separate"/>
+      </w:r>
+      <w:r>
+        <w:rPr>
+          <w:noProof/>
+        </w:rPr>
+        <w:t>17</w:t>
+      </w:r>
+      <w:r>
+        <w:rPr>
+          <w:noProof/>
+        </w:rPr>
+        <w:fldChar w:fldCharType="end"/>
+      </w:r>
+    </w:p>
+    <w:p>
+      <w:pPr>
+        <w:pStyle w:val="TOC2"/>
+        <w:tabs>
+          <w:tab w:val="left" w:pos="960"/>
+        </w:tabs>
+        <w:rPr>
+          <w:rFonts w:asciiTheme="minorHAnsi" w:eastAsiaTheme="minorEastAsia" w:hAnsiTheme="minorHAnsi" w:cstheme="minorBidi"/>
+          <w:noProof/>
+          <w:szCs w:val="22"/>
+          <w:lang w:val="en-ID" w:eastAsia="en-ID"/>
+        </w:rPr>
+      </w:pPr>
+      <w:r>
+        <w:rPr>
+          <w:noProof/>
+          <w:lang w:val="id-ID"/>
+        </w:rPr>
+        <w:t>4.7</w:t>
+      </w:r>
+      <w:r>
+        <w:rPr>
+          <w:rFonts w:asciiTheme="minorHAnsi" w:eastAsiaTheme="minorEastAsia" w:hAnsiTheme="minorHAnsi" w:cstheme="minorBidi"/>
+          <w:noProof/>
+          <w:szCs w:val="22"/>
+          <w:lang w:val="en-ID" w:eastAsia="en-ID"/>
+        </w:rPr>
+        <w:tab/>
+      </w:r>
+      <w:r>
+        <w:rPr>
+          <w:noProof/>
+        </w:rPr>
+        <w:t>Use Case: CRUD Menu (Owner)</w:t>
+      </w:r>
+      <w:r>
+        <w:rPr>
+          <w:noProof/>
+        </w:rPr>
+        <w:tab/>
+      </w:r>
+      <w:r>
+        <w:rPr>
+          <w:noProof/>
+        </w:rPr>
+        <w:fldChar w:fldCharType="begin"/>
+      </w:r>
+      <w:r>
+        <w:rPr>
+          <w:noProof/>
+        </w:rPr>
+        <w:instrText xml:space="preserve"> PAGEREF _Toc202103173 \h </w:instrText>
+      </w:r>
+      <w:r>
+        <w:rPr>
+          <w:noProof/>
+        </w:rPr>
+      </w:r>
+      <w:r>
+        <w:rPr>
+          <w:noProof/>
+        </w:rPr>
+        <w:fldChar w:fldCharType="separate"/>
+      </w:r>
+      <w:r>
+        <w:rPr>
+          <w:noProof/>
+        </w:rPr>
+        <w:t>18</w:t>
+      </w:r>
+      <w:r>
+        <w:rPr>
+          <w:noProof/>
+        </w:rPr>
+        <w:fldChar w:fldCharType="end"/>
+      </w:r>
+    </w:p>
+    <w:p>
+      <w:pPr>
+        <w:pStyle w:val="TOC2"/>
+        <w:tabs>
+          <w:tab w:val="left" w:pos="960"/>
+        </w:tabs>
+        <w:rPr>
+          <w:rFonts w:asciiTheme="minorHAnsi" w:eastAsiaTheme="minorEastAsia" w:hAnsiTheme="minorHAnsi" w:cstheme="minorBidi"/>
+          <w:noProof/>
+          <w:szCs w:val="22"/>
+          <w:lang w:val="en-ID" w:eastAsia="en-ID"/>
+        </w:rPr>
+      </w:pPr>
+      <w:r>
+        <w:rPr>
+          <w:noProof/>
+          <w:lang w:val="id-ID"/>
+        </w:rPr>
+        <w:t>4.8</w:t>
+      </w:r>
+      <w:r>
+        <w:rPr>
+          <w:rFonts w:asciiTheme="minorHAnsi" w:eastAsiaTheme="minorEastAsia" w:hAnsiTheme="minorHAnsi" w:cstheme="minorBidi"/>
+          <w:noProof/>
+          <w:szCs w:val="22"/>
+          <w:lang w:val="en-ID" w:eastAsia="en-ID"/>
+        </w:rPr>
+        <w:tab/>
+      </w:r>
+      <w:r>
+        <w:rPr>
+          <w:noProof/>
           <w:lang w:val="id-ID"/>
         </w:rPr>
         <w:t>Class Diagram</w:t>
@@ -2001,7 +2287,7 @@
         <w:rPr>
           <w:noProof/>
         </w:rPr>
-        <w:instrText xml:space="preserve"> PAGEREF _Toc485163118 \h </w:instrText>
+        <w:instrText xml:space="preserve"> PAGEREF _Toc202103174 \h </w:instrText>
       </w:r>
       <w:r>
         <w:rPr>
@@ -2018,7 +2304,7 @@
         <w:rPr>
           <w:noProof/>
         </w:rPr>
-        <w:t>6</w:t>
+        <w:t>21</w:t>
       </w:r>
       <w:r>
         <w:rPr>
@@ -2030,13 +2316,12 @@
     <w:p>
       <w:pPr>
         <w:pStyle w:val="TOC1"/>
-        <w:spacing w:before="0" w:line="360" w:lineRule="auto"/>
         <w:rPr>
           <w:rFonts w:asciiTheme="minorHAnsi" w:eastAsiaTheme="minorEastAsia" w:hAnsiTheme="minorHAnsi" w:cstheme="minorBidi"/>
           <w:b w:val="0"/>
           <w:sz w:val="22"/>
           <w:szCs w:val="22"/>
-          <w:lang w:val="id-ID" w:eastAsia="id-ID"/>
+          <w:lang w:val="en-ID" w:eastAsia="en-ID"/>
         </w:rPr>
       </w:pPr>
       <w:r>
@@ -2051,7 +2336,7 @@
           <w:b w:val="0"/>
           <w:sz w:val="22"/>
           <w:szCs w:val="22"/>
-          <w:lang w:val="id-ID" w:eastAsia="id-ID"/>
+          <w:lang w:val="en-ID" w:eastAsia="en-ID"/>
         </w:rPr>
         <w:tab/>
       </w:r>
@@ -2065,13 +2350,13 @@
         <w:fldChar w:fldCharType="begin"/>
       </w:r>
       <w:r>
-        <w:instrText xml:space="preserve"> PAGEREF _Toc485163119 \h </w:instrText>
+        <w:instrText xml:space="preserve"> PAGEREF _Toc202103175 \h </w:instrText>
       </w:r>
       <w:r>
         <w:fldChar w:fldCharType="separate"/>
       </w:r>
       <w:r>
-        <w:t>7</w:t>
+        <w:t>22</w:t>
       </w:r>
       <w:r>
         <w:fldChar w:fldCharType="end"/>
@@ -2191,7 +2476,21 @@
               <w:rPr>
                 <w:b/>
               </w:rPr>
-              <w:t>Reason For Changes</w:t>
+              <w:t xml:space="preserve">Reason </w:t>
+            </w:r>
+            <w:proofErr w:type="gramStart"/>
+            <w:r>
+              <w:rPr>
+                <w:b/>
+              </w:rPr>
+              <w:t>For</w:t>
+            </w:r>
+            <w:proofErr w:type="gramEnd"/>
+            <w:r>
+              <w:rPr>
+                <w:b/>
+              </w:rPr>
+              <w:t xml:space="preserve"> Changes</w:t>
             </w:r>
           </w:p>
         </w:tc>
@@ -2388,7 +2687,7 @@
         <w:pStyle w:val="Heading1"/>
         <w:spacing w:before="0" w:after="0" w:line="360" w:lineRule="auto"/>
       </w:pPr>
-      <w:bookmarkStart w:id="5" w:name="_Toc485163096"/>
+      <w:bookmarkStart w:id="6" w:name="_Toc202103148"/>
       <w:r>
         <w:rPr>
           <w:lang w:val="id-ID"/>
@@ -2396,21 +2695,21 @@
         <w:lastRenderedPageBreak/>
         <w:t>Pendahuluan</w:t>
       </w:r>
-      <w:bookmarkEnd w:id="5"/>
+      <w:bookmarkEnd w:id="6"/>
     </w:p>
     <w:p>
       <w:pPr>
         <w:pStyle w:val="Heading2"/>
         <w:spacing w:before="0" w:after="0" w:line="360" w:lineRule="auto"/>
       </w:pPr>
-      <w:bookmarkStart w:id="6" w:name="_Toc485163097"/>
+      <w:bookmarkStart w:id="7" w:name="_Toc202103149"/>
       <w:r>
         <w:rPr>
           <w:lang w:val="id-ID"/>
         </w:rPr>
         <w:t>Tujuan Penulisan Dokumen</w:t>
       </w:r>
-      <w:bookmarkEnd w:id="6"/>
+      <w:bookmarkEnd w:id="7"/>
     </w:p>
     <w:p>
       <w:pPr>
@@ -3069,8 +3368,8 @@
         <w:pStyle w:val="Heading2"/>
         <w:spacing w:before="0" w:after="0" w:line="360" w:lineRule="auto"/>
       </w:pPr>
-      <w:bookmarkStart w:id="7" w:name="_Toc439994669"/>
-      <w:bookmarkStart w:id="8" w:name="_Toc485163098"/>
+      <w:bookmarkStart w:id="8" w:name="_Toc439994669"/>
+      <w:bookmarkStart w:id="9" w:name="_Toc202103150"/>
       <w:r>
         <w:rPr>
           <w:lang w:val="id-ID"/>
@@ -3083,14 +3382,14 @@
         </w:rPr>
         <w:t xml:space="preserve">yang Dituju dan </w:t>
       </w:r>
-      <w:bookmarkEnd w:id="7"/>
+      <w:bookmarkEnd w:id="8"/>
       <w:r>
         <w:rPr>
           <w:lang w:val="id-ID"/>
         </w:rPr>
         <w:t>Pembaca yang Disarankan</w:t>
       </w:r>
-      <w:bookmarkEnd w:id="8"/>
+      <w:bookmarkEnd w:id="9"/>
     </w:p>
     <w:p>
       <w:pPr>
@@ -3204,16 +3503,16 @@
         <w:pStyle w:val="Heading2"/>
         <w:spacing w:before="0" w:after="0" w:line="360" w:lineRule="auto"/>
       </w:pPr>
-      <w:bookmarkStart w:id="9" w:name="_Toc439994670"/>
-      <w:bookmarkStart w:id="10" w:name="_Toc485163099"/>
+      <w:bookmarkStart w:id="10" w:name="_Toc439994670"/>
+      <w:bookmarkStart w:id="11" w:name="_Toc202103151"/>
       <w:r>
         <w:rPr>
           <w:lang w:val="id-ID"/>
         </w:rPr>
         <w:t>Batasan Produk</w:t>
       </w:r>
-      <w:bookmarkEnd w:id="9"/>
       <w:bookmarkEnd w:id="10"/>
+      <w:bookmarkEnd w:id="11"/>
     </w:p>
     <w:p>
       <w:pPr>
@@ -3570,11 +3869,11 @@
         </w:tabs>
         <w:spacing w:before="0" w:after="0" w:line="360" w:lineRule="auto"/>
       </w:pPr>
-      <w:bookmarkStart w:id="11" w:name="_Toc505219817"/>
-      <w:bookmarkStart w:id="12" w:name="_Toc525536494"/>
-      <w:bookmarkStart w:id="13" w:name="_Toc530143614"/>
-      <w:bookmarkStart w:id="14" w:name="_Toc136057437"/>
-      <w:bookmarkStart w:id="15" w:name="_Toc485163100"/>
+      <w:bookmarkStart w:id="12" w:name="_Toc505219817"/>
+      <w:bookmarkStart w:id="13" w:name="_Toc525536494"/>
+      <w:bookmarkStart w:id="14" w:name="_Toc530143614"/>
+      <w:bookmarkStart w:id="15" w:name="_Toc136057437"/>
+      <w:bookmarkStart w:id="16" w:name="_Toc202103152"/>
       <w:proofErr w:type="spellStart"/>
       <w:r>
         <w:t>Definisi</w:t>
@@ -3587,11 +3886,11 @@
       <w:r>
         <w:t>Istilah</w:t>
       </w:r>
-      <w:bookmarkEnd w:id="11"/>
       <w:bookmarkEnd w:id="12"/>
       <w:bookmarkEnd w:id="13"/>
       <w:bookmarkEnd w:id="14"/>
       <w:bookmarkEnd w:id="15"/>
+      <w:bookmarkEnd w:id="16"/>
       <w:proofErr w:type="spellEnd"/>
     </w:p>
     <w:p>
@@ -4878,19 +5177,19 @@
         <w:pStyle w:val="Heading2"/>
         <w:spacing w:before="0" w:after="0" w:line="360" w:lineRule="auto"/>
       </w:pPr>
-      <w:bookmarkStart w:id="16" w:name="_Toc439994672"/>
-      <w:bookmarkStart w:id="17" w:name="_Toc485163101"/>
+      <w:bookmarkStart w:id="17" w:name="_Toc439994672"/>
+      <w:bookmarkStart w:id="18" w:name="_Toc202103153"/>
       <w:r>
         <w:t>Ref</w:t>
       </w:r>
-      <w:bookmarkEnd w:id="16"/>
+      <w:bookmarkEnd w:id="17"/>
       <w:r>
         <w:rPr>
           <w:lang w:val="id-ID"/>
         </w:rPr>
         <w:t>rensi</w:t>
       </w:r>
-      <w:bookmarkEnd w:id="17"/>
+      <w:bookmarkEnd w:id="18"/>
     </w:p>
     <w:p>
       <w:pPr>
@@ -5043,8 +5342,8 @@
         <w:pStyle w:val="Heading1"/>
         <w:spacing w:before="0" w:after="0" w:line="360" w:lineRule="auto"/>
       </w:pPr>
-      <w:bookmarkStart w:id="18" w:name="_Toc439994673"/>
-      <w:bookmarkStart w:id="19" w:name="_Toc485163102"/>
+      <w:bookmarkStart w:id="19" w:name="_Toc439994673"/>
+      <w:bookmarkStart w:id="20" w:name="_Toc202103154"/>
       <w:r>
         <w:rPr>
           <w:lang w:val="id-ID"/>
@@ -5052,16 +5351,16 @@
         <w:lastRenderedPageBreak/>
         <w:t>Deskripsi Keseluruhan</w:t>
       </w:r>
-      <w:bookmarkEnd w:id="18"/>
       <w:bookmarkEnd w:id="19"/>
+      <w:bookmarkEnd w:id="20"/>
     </w:p>
     <w:p>
       <w:pPr>
         <w:pStyle w:val="Heading2"/>
         <w:spacing w:before="0" w:after="0" w:line="360" w:lineRule="auto"/>
       </w:pPr>
-      <w:bookmarkStart w:id="20" w:name="_Toc485163103"/>
       <w:bookmarkStart w:id="21" w:name="_Toc439994674"/>
+      <w:bookmarkStart w:id="22" w:name="_Toc202103155"/>
       <w:r>
         <w:rPr>
           <w:lang w:val="id-ID"/>
@@ -5074,7 +5373,7 @@
         </w:rPr>
         <w:t xml:space="preserve"> Produk</w:t>
       </w:r>
-      <w:bookmarkEnd w:id="20"/>
+      <w:bookmarkEnd w:id="22"/>
       <w:r>
         <w:rPr>
           <w:lang w:val="id-ID"/>
@@ -5168,15 +5467,15 @@
         <w:pStyle w:val="Heading2"/>
         <w:spacing w:before="0" w:after="0" w:line="360" w:lineRule="auto"/>
       </w:pPr>
-      <w:bookmarkStart w:id="22" w:name="_Toc485163104"/>
       <w:bookmarkStart w:id="23" w:name="_Toc439994675"/>
+      <w:bookmarkStart w:id="24" w:name="_Toc202103156"/>
       <w:r>
         <w:rPr>
           <w:lang w:val="id-ID"/>
         </w:rPr>
         <w:t>Fungsi Produk</w:t>
       </w:r>
-      <w:bookmarkEnd w:id="22"/>
+      <w:bookmarkEnd w:id="24"/>
       <w:r>
         <w:rPr>
           <w:lang w:val="id-ID"/>
@@ -5356,15 +5655,15 @@
         <w:pStyle w:val="Heading2"/>
         <w:spacing w:before="0" w:after="0" w:line="360" w:lineRule="auto"/>
       </w:pPr>
-      <w:bookmarkStart w:id="24" w:name="_Toc439994676"/>
-      <w:bookmarkStart w:id="25" w:name="_Toc485163105"/>
+      <w:bookmarkStart w:id="25" w:name="_Toc439994676"/>
+      <w:bookmarkStart w:id="26" w:name="_Toc202103157"/>
       <w:r>
         <w:rPr>
           <w:lang w:val="id-ID"/>
         </w:rPr>
         <w:t>Penggolongan Karakterik</w:t>
       </w:r>
-      <w:bookmarkEnd w:id="24"/>
+      <w:bookmarkEnd w:id="25"/>
       <w:r>
         <w:rPr>
           <w:lang w:val="id-ID"/>
@@ -5377,7 +5676,7 @@
         </w:rPr>
         <w:t>Pengguna</w:t>
       </w:r>
-      <w:bookmarkEnd w:id="25"/>
+      <w:bookmarkEnd w:id="26"/>
     </w:p>
     <w:p>
       <w:pPr>
@@ -5424,7 +5723,7 @@
           <w:szCs w:val="22"/>
         </w:rPr>
       </w:pPr>
-      <w:bookmarkStart w:id="26" w:name="_Toc136056239"/>
+      <w:bookmarkStart w:id="27" w:name="_Toc136056239"/>
       <w:proofErr w:type="spellStart"/>
       <w:r>
         <w:rPr>
@@ -5487,7 +5786,7 @@
         </w:rPr>
         <w:t>Pengguna</w:t>
       </w:r>
-      <w:bookmarkEnd w:id="26"/>
+      <w:bookmarkEnd w:id="27"/>
       <w:proofErr w:type="spellEnd"/>
     </w:p>
     <w:tbl>
@@ -5938,15 +6237,15 @@
         <w:pStyle w:val="Heading2"/>
         <w:spacing w:before="0" w:after="0" w:line="360" w:lineRule="auto"/>
       </w:pPr>
-      <w:bookmarkStart w:id="27" w:name="_Toc485163106"/>
       <w:bookmarkStart w:id="28" w:name="_Toc439994677"/>
+      <w:bookmarkStart w:id="29" w:name="_Toc202103158"/>
       <w:r>
         <w:rPr>
           <w:lang w:val="id-ID"/>
         </w:rPr>
         <w:t>Lingkungan Operasi</w:t>
       </w:r>
-      <w:bookmarkEnd w:id="27"/>
+      <w:bookmarkEnd w:id="29"/>
       <w:r>
         <w:rPr>
           <w:lang w:val="id-ID"/>
@@ -6576,15 +6875,15 @@
           <w:lang w:val="id-ID"/>
         </w:rPr>
       </w:pPr>
-      <w:bookmarkStart w:id="29" w:name="_Toc485163107"/>
       <w:bookmarkStart w:id="30" w:name="_Toc439994678"/>
+      <w:bookmarkStart w:id="31" w:name="_Toc202103159"/>
       <w:r>
         <w:rPr>
           <w:lang w:val="id-ID"/>
         </w:rPr>
         <w:t>Batasan Desain dan Implementasi</w:t>
       </w:r>
-      <w:bookmarkEnd w:id="29"/>
+      <w:bookmarkEnd w:id="31"/>
       <w:r>
         <w:rPr>
           <w:lang w:val="id-ID"/>
@@ -7482,7 +7781,7 @@
         <w:pStyle w:val="Heading2"/>
         <w:spacing w:before="0" w:after="0" w:line="360" w:lineRule="auto"/>
       </w:pPr>
-      <w:bookmarkStart w:id="31" w:name="_Toc485163108"/>
+      <w:bookmarkStart w:id="32" w:name="_Toc202103160"/>
       <w:r>
         <w:rPr>
           <w:lang w:val="id-ID"/>
@@ -7490,7 +7789,7 @@
         <w:lastRenderedPageBreak/>
         <w:t>Dokumentasi Pengguna</w:t>
       </w:r>
-      <w:bookmarkEnd w:id="31"/>
+      <w:bookmarkEnd w:id="32"/>
     </w:p>
     <w:p>
       <w:pPr>
@@ -7610,8 +7909,8 @@
         <w:pStyle w:val="Heading1"/>
         <w:spacing w:before="0" w:after="0" w:line="360" w:lineRule="auto"/>
       </w:pPr>
-      <w:bookmarkStart w:id="32" w:name="_Toc439994682"/>
-      <w:bookmarkStart w:id="33" w:name="_Toc485163109"/>
+      <w:bookmarkStart w:id="33" w:name="_Toc439994682"/>
+      <w:bookmarkStart w:id="34" w:name="_Toc202103161"/>
       <w:r>
         <w:rPr>
           <w:lang w:val="id-ID"/>
@@ -7622,7 +7921,7 @@
       <w:r>
         <w:t xml:space="preserve"> </w:t>
       </w:r>
-      <w:bookmarkEnd w:id="32"/>
+      <w:bookmarkEnd w:id="33"/>
       <w:r>
         <w:rPr>
           <w:lang w:val="id-ID"/>
@@ -7635,18 +7934,18 @@
         </w:rPr>
         <w:t xml:space="preserve"> Eksternal</w:t>
       </w:r>
-      <w:bookmarkEnd w:id="33"/>
+      <w:bookmarkEnd w:id="34"/>
     </w:p>
     <w:p>
       <w:pPr>
         <w:pStyle w:val="Heading2"/>
         <w:spacing w:before="0" w:after="0" w:line="360" w:lineRule="auto"/>
       </w:pPr>
-      <w:bookmarkStart w:id="34" w:name="_Toc485163110"/>
+      <w:bookmarkStart w:id="35" w:name="_Toc202103162"/>
       <w:r>
         <w:t>User Interfaces</w:t>
       </w:r>
-      <w:bookmarkEnd w:id="34"/>
+      <w:bookmarkEnd w:id="35"/>
       <w:r>
         <w:t xml:space="preserve"> </w:t>
       </w:r>
@@ -7763,16 +8062,16 @@
           <w:lang w:val="id-ID"/>
         </w:rPr>
       </w:pPr>
-      <w:bookmarkStart w:id="35" w:name="_Toc453325627"/>
-      <w:bookmarkStart w:id="36" w:name="_Toc485163111"/>
+      <w:bookmarkStart w:id="36" w:name="_Toc453325627"/>
+      <w:bookmarkStart w:id="37" w:name="_Toc202103163"/>
       <w:r>
         <w:rPr>
           <w:lang w:val="id-ID"/>
         </w:rPr>
         <w:t>Hardware Interface</w:t>
       </w:r>
-      <w:bookmarkEnd w:id="35"/>
       <w:bookmarkEnd w:id="36"/>
+      <w:bookmarkEnd w:id="37"/>
     </w:p>
     <w:p>
       <w:pPr>
@@ -8013,16 +8312,16 @@
           <w:lang w:val="id-ID"/>
         </w:rPr>
       </w:pPr>
-      <w:bookmarkStart w:id="37" w:name="_Toc453325628"/>
-      <w:bookmarkStart w:id="38" w:name="_Toc485163112"/>
+      <w:bookmarkStart w:id="38" w:name="_Toc453325628"/>
+      <w:bookmarkStart w:id="39" w:name="_Toc202103164"/>
       <w:r>
         <w:rPr>
           <w:lang w:val="id-ID"/>
         </w:rPr>
         <w:t>Software Interface</w:t>
       </w:r>
-      <w:bookmarkEnd w:id="37"/>
       <w:bookmarkEnd w:id="38"/>
+      <w:bookmarkEnd w:id="39"/>
     </w:p>
     <w:p>
       <w:pPr>
@@ -10046,16 +10345,16 @@
           <w:lang w:val="id-ID"/>
         </w:rPr>
       </w:pPr>
-      <w:bookmarkStart w:id="39" w:name="_Toc453325629"/>
-      <w:bookmarkStart w:id="40" w:name="_Toc485163113"/>
+      <w:bookmarkStart w:id="40" w:name="_Toc453325629"/>
+      <w:bookmarkStart w:id="41" w:name="_Toc202103165"/>
       <w:r>
         <w:rPr>
           <w:lang w:val="id-ID"/>
         </w:rPr>
         <w:t>Communication Interface</w:t>
       </w:r>
-      <w:bookmarkEnd w:id="39"/>
       <w:bookmarkEnd w:id="40"/>
+      <w:bookmarkEnd w:id="41"/>
     </w:p>
     <w:p>
       <w:pPr>
@@ -10459,7 +10758,7 @@
         <w:pStyle w:val="Heading1"/>
         <w:spacing w:before="0" w:after="0" w:line="360" w:lineRule="auto"/>
       </w:pPr>
-      <w:bookmarkStart w:id="41" w:name="_Toc485163114"/>
+      <w:bookmarkStart w:id="42" w:name="_Toc202103166"/>
       <w:r>
         <w:rPr>
           <w:lang w:val="id-ID"/>
@@ -10467,7 +10766,7 @@
         <w:lastRenderedPageBreak/>
         <w:t>Functional Requirement</w:t>
       </w:r>
-      <w:bookmarkEnd w:id="41"/>
+      <w:bookmarkEnd w:id="42"/>
     </w:p>
     <w:p>
       <w:pPr>
@@ -12990,8 +13289,8 @@
           <w:lang w:val="id-ID"/>
         </w:rPr>
       </w:pPr>
-      <w:bookmarkStart w:id="42" w:name="_Toc485163115"/>
       <w:bookmarkStart w:id="43" w:name="_Toc439994688"/>
+      <w:bookmarkStart w:id="44" w:name="_Toc202103167"/>
       <w:r>
         <w:rPr>
           <w:lang w:val="id-ID"/>
@@ -12999,7 +13298,7 @@
         <w:lastRenderedPageBreak/>
         <w:t>Use Case Diagram</w:t>
       </w:r>
-      <w:bookmarkEnd w:id="42"/>
+      <w:bookmarkEnd w:id="44"/>
     </w:p>
     <w:p>
       <w:pPr>
@@ -13061,15 +13360,17 @@
         </w:drawing>
       </w:r>
     </w:p>
-    <w:bookmarkEnd w:id="43"/>
     <w:p>
       <w:pPr>
         <w:pStyle w:val="Heading2"/>
         <w:spacing w:before="0" w:after="0" w:line="360" w:lineRule="auto"/>
       </w:pPr>
+      <w:bookmarkStart w:id="45" w:name="_Toc202103168"/>
+      <w:bookmarkEnd w:id="43"/>
       <w:r>
         <w:t>Use Case: Login</w:t>
       </w:r>
+      <w:bookmarkEnd w:id="45"/>
       <w:r>
         <w:rPr>
           <w:lang w:val="id-ID"/>
@@ -13385,9 +13686,19 @@
                 <w:iCs/>
                 <w:sz w:val="24"/>
                 <w:szCs w:val="24"/>
+              </w:rPr>
+            </w:pPr>
+            <w:r>
+              <w:rPr>
+                <w:rFonts w:ascii="Times" w:hAnsi="Times" w:cs="Times"/>
+                <w:i w:val="0"/>
+                <w:iCs/>
+                <w:sz w:val="24"/>
+                <w:szCs w:val="24"/>
                 <w:lang w:val="id-ID"/>
               </w:rPr>
-            </w:pPr>
+              <w:t xml:space="preserve">Action by </w:t>
+            </w:r>
             <w:r>
               <w:rPr>
                 <w:rFonts w:ascii="Times" w:hAnsi="Times" w:cs="Times"/>
@@ -13395,9 +13706,8 @@
                 <w:iCs/>
                 <w:sz w:val="24"/>
                 <w:szCs w:val="24"/>
-                <w:lang w:val="id-ID"/>
-              </w:rPr>
-              <w:t>Action by user</w:t>
+              </w:rPr>
+              <w:t>user</w:t>
             </w:r>
           </w:p>
         </w:tc>
@@ -14165,6 +14475,7 @@
           <w:lang w:val="id-ID"/>
         </w:rPr>
       </w:pPr>
+      <w:bookmarkStart w:id="46" w:name="_Toc202103169"/>
       <w:r>
         <w:lastRenderedPageBreak/>
         <w:t xml:space="preserve">Use Case: </w:t>
@@ -14193,6 +14504,7 @@
       <w:r>
         <w:t>)</w:t>
       </w:r>
+      <w:bookmarkEnd w:id="46"/>
     </w:p>
     <w:p>
       <w:pPr>
@@ -15687,6 +15999,7 @@
           <w:lang w:val="id-ID"/>
         </w:rPr>
       </w:pPr>
+      <w:bookmarkStart w:id="47" w:name="_Toc202103170"/>
       <w:r>
         <w:lastRenderedPageBreak/>
         <w:t xml:space="preserve">Use Case: </w:t>
@@ -15698,6 +16011,7 @@
       <w:r>
         <w:t>Transaksi</w:t>
       </w:r>
+      <w:bookmarkEnd w:id="47"/>
       <w:proofErr w:type="spellEnd"/>
     </w:p>
     <w:p>
@@ -16510,6 +16824,7 @@
           <w:lang w:val="id-ID"/>
         </w:rPr>
       </w:pPr>
+      <w:bookmarkStart w:id="48" w:name="_Toc202103171"/>
       <w:r>
         <w:lastRenderedPageBreak/>
         <w:t xml:space="preserve">Use Case: </w:t>
@@ -16525,6 +16840,7 @@
       <w:r>
         <w:t xml:space="preserve"> (Owner)</w:t>
       </w:r>
+      <w:bookmarkEnd w:id="48"/>
     </w:p>
     <w:p>
       <w:pPr>
@@ -17655,9 +17971,11 @@
           <w:lang w:val="id-ID"/>
         </w:rPr>
       </w:pPr>
+      <w:bookmarkStart w:id="49" w:name="_Toc202103172"/>
       <w:r>
         <w:t>Use Case: Profile</w:t>
       </w:r>
+      <w:bookmarkEnd w:id="49"/>
     </w:p>
     <w:p>
       <w:pPr>
@@ -18415,12 +18733,14 @@
           <w:lang w:val="id-ID"/>
         </w:rPr>
       </w:pPr>
+      <w:bookmarkStart w:id="50" w:name="_Toc202103173"/>
       <w:r>
         <w:t xml:space="preserve">Use Case: </w:t>
       </w:r>
       <w:r>
         <w:t>CRUD Menu (Owner)</w:t>
       </w:r>
+      <w:bookmarkEnd w:id="50"/>
     </w:p>
     <w:p>
       <w:pPr>
@@ -19767,8 +20087,6 @@
         </w:rPr>
         <w:br w:type="page"/>
       </w:r>
-      <w:bookmarkStart w:id="44" w:name="_GoBack"/>
-      <w:bookmarkEnd w:id="44"/>
     </w:p>
     <w:p>
       <w:pPr>
@@ -19883,7 +20201,7 @@
           <w:lang w:val="id-ID"/>
         </w:rPr>
       </w:pPr>
-      <w:bookmarkStart w:id="45" w:name="_Toc485163118"/>
+      <w:bookmarkStart w:id="51" w:name="_Toc202103174"/>
       <w:r>
         <w:rPr>
           <w:lang w:val="id-ID"/>
@@ -19891,7 +20209,7 @@
         <w:lastRenderedPageBreak/>
         <w:t>Class Diagram</w:t>
       </w:r>
-      <w:bookmarkEnd w:id="45"/>
+      <w:bookmarkEnd w:id="51"/>
     </w:p>
     <w:p>
       <w:pPr>
@@ -19972,8 +20290,9 @@
           <w:lang w:val="id-ID"/>
         </w:rPr>
       </w:pPr>
-      <w:bookmarkStart w:id="46" w:name="_Toc485163119"/>
-      <w:bookmarkStart w:id="47" w:name="_Toc439994690"/>
+      <w:bookmarkStart w:id="52" w:name="_Toc439994690"/>
+      <w:bookmarkStart w:id="53" w:name="_Toc202103175"/>
+      <w:proofErr w:type="gramStart"/>
       <w:r>
         <w:lastRenderedPageBreak/>
         <w:t>Non</w:t>
@@ -19982,9 +20301,13 @@
         <w:t xml:space="preserve"> F</w:t>
       </w:r>
       <w:r>
-        <w:t>unctional Requirements</w:t>
-      </w:r>
-      <w:bookmarkEnd w:id="46"/>
+        <w:t>unctional</w:t>
+      </w:r>
+      <w:proofErr w:type="gramEnd"/>
+      <w:r>
+        <w:t xml:space="preserve"> Requirements</w:t>
+      </w:r>
+      <w:bookmarkEnd w:id="53"/>
     </w:p>
     <w:p>
       <w:pPr>
@@ -19999,7 +20322,7 @@
         </w:rPr>
         <w:t>&lt;</w:t>
       </w:r>
-      <w:bookmarkEnd w:id="47"/>
+      <w:bookmarkEnd w:id="52"/>
       <w:r>
         <w:rPr>
           <w:i/>
@@ -20647,6 +20970,7 @@
         <w:spacing w:line="360" w:lineRule="auto"/>
       </w:pPr>
       <w:proofErr w:type="spellStart"/>
+      <w:proofErr w:type="gramStart"/>
       <w:r>
         <w:t>Catatan</w:t>
       </w:r>
@@ -20654,6 +20978,7 @@
       <w:r>
         <w:t xml:space="preserve"> :</w:t>
       </w:r>
+      <w:proofErr w:type="gramEnd"/>
     </w:p>
     <w:p>
       <w:pPr>
@@ -20903,7 +21228,21 @@
           <w:i/>
         </w:rPr>
         <w:lastRenderedPageBreak/>
-        <w:t xml:space="preserve">Response time : Batasan </w:t>
+        <w:t xml:space="preserve">Response </w:t>
+      </w:r>
+      <w:proofErr w:type="gramStart"/>
+      <w:r>
+        <w:rPr>
+          <w:i/>
+        </w:rPr>
+        <w:t>time :</w:t>
+      </w:r>
+      <w:proofErr w:type="gramEnd"/>
+      <w:r>
+        <w:rPr>
+          <w:i/>
+        </w:rPr>
+        <w:t xml:space="preserve"> Batasan </w:t>
       </w:r>
       <w:proofErr w:type="spellStart"/>
       <w:r>
@@ -21276,11 +21615,19 @@
       <w:pPr>
         <w:spacing w:line="360" w:lineRule="auto"/>
       </w:pPr>
+      <w:proofErr w:type="gramStart"/>
       <w:r>
         <w:rPr>
           <w:i/>
         </w:rPr>
-        <w:t xml:space="preserve">Security : </w:t>
+        <w:t>Security :</w:t>
+      </w:r>
+      <w:proofErr w:type="gramEnd"/>
+      <w:r>
+        <w:rPr>
+          <w:i/>
+        </w:rPr>
+        <w:t xml:space="preserve"> </w:t>
       </w:r>
       <w:proofErr w:type="spellStart"/>
       <w:r>

</xml_diff>